<commit_message>
ADded dependancies and modified DOc
</commit_message>
<xml_diff>
--- a/Project Communication Plan.docx
+++ b/Project Communication Plan.docx
@@ -36,7 +36,7 @@
             <mc:AlternateContent>
               <mc:Choice Requires="wps">
                 <w:drawing>
-                  <wp:anchor distT="0" distB="0" distL="114300" distR="114300" simplePos="0" relativeHeight="251661312" behindDoc="0" locked="1" layoutInCell="1" allowOverlap="1">
+                  <wp:anchor distT="0" distB="0" distL="114300" distR="114300" simplePos="0" relativeHeight="251661312" behindDoc="0" locked="1" layoutInCell="1" allowOverlap="1" wp14:anchorId="1E14ED0E" wp14:editId="23D70542">
                     <wp:simplePos x="0" y="0"/>
                     <wp:positionH relativeFrom="margin">
                       <wp:align>right</wp:align>
@@ -97,10 +97,7 @@
                                   <w:pStyle w:val="Subtitle"/>
                                 </w:pPr>
                                 <w:r>
-                                  <w:t>PREPARED</w:t>
-                                </w:r>
-                                <w:r>
-                                  <w:t xml:space="preserve"> by: </w:t>
+                                  <w:t xml:space="preserve">PREPARED by: </w:t>
                                 </w:r>
                                 <w:sdt>
                                   <w:sdtPr>
@@ -110,7 +107,6 @@
                                     <w:dataBinding w:prefixMappings="xmlns:ns0='http://purl.org/dc/elements/1.1/' xmlns:ns1='http://schemas.openxmlformats.org/package/2006/metadata/core-properties' " w:xpath="/ns1:coreProperties[1]/ns0:creator[1]" w:storeItemID="{6C3C8BC8-F283-45AE-878A-BAB7291924A1}"/>
                                     <w:text/>
                                   </w:sdtPr>
-                                  <w:sdtEndPr/>
                                   <w:sdtContent>
                                     <w:r>
                                       <w:t>MALINDA KUMARASINGHE</w:t>
@@ -128,12 +124,11 @@
                                     <w:tag w:val=""/>
                                     <w:id w:val="733736139"/>
                                     <w:placeholder>
-                                      <w:docPart w:val="5809F643C37440C28D10A3D95A6C4528"/>
+                                      <w:docPart w:val="ACA5D3F8AA714AB58BACDCCA83770F7A"/>
                                     </w:placeholder>
                                     <w:dataBinding w:prefixMappings="xmlns:ns0='http://schemas.openxmlformats.org/officeDocument/2006/extended-properties' " w:xpath="/ns0:Properties[1]/ns0:Company[1]" w:storeItemID="{6668398D-A668-4E3E-A5EB-62B293D839F1}"/>
                                     <w:text/>
                                   </w:sdtPr>
-                                  <w:sdtEndPr/>
                                   <w:sdtContent>
                                     <w:r>
                                       <w:t>MALINDAKPT@GMAIL.COM</w:t>
@@ -151,12 +146,11 @@
                                     <w:tag w:val=""/>
                                     <w:id w:val="-1515219664"/>
                                     <w:placeholder>
-                                      <w:docPart w:val="574E6BF143A14F918E3A12B53024F300"/>
+                                      <w:docPart w:val="0F0A0C1126AB4C51B656DC6BB500A062"/>
                                     </w:placeholder>
                                     <w:dataBinding w:prefixMappings="xmlns:ns0='http://schemas.microsoft.com/office/2006/coverPageProps' " w:xpath="/ns0:CoverPageProperties[1]/ns0:CompanyAddress[1]" w:storeItemID="{55AF091B-3C7A-41E3-B477-F2FDAA23CFDA}"/>
                                     <w:text/>
                                   </w:sdtPr>
-                                  <w:sdtEndPr/>
                                   <w:sdtContent>
                                     <w:r>
                                       <w:t>0771141194</w:t>
@@ -189,7 +183,7 @@
               </mc:Choice>
               <mc:Fallback>
                 <w:pict>
-                  <v:shapetype id="_x0000_t202" coordsize="21600,21600" o:spt="202" path="m,l,21600r21600,l21600,xe">
+                  <v:shapetype w14:anchorId="1E14ED0E" id="_x0000_t202" coordsize="21600,21600" o:spt="202" path="m,l,21600r21600,l21600,xe">
                     <v:stroke joinstyle="miter"/>
                     <v:path gradientshapeok="t" o:connecttype="rect"/>
                   </v:shapetype>
@@ -201,10 +195,7 @@
                             <w:pStyle w:val="Subtitle"/>
                           </w:pPr>
                           <w:r>
-                            <w:t>PREPARED</w:t>
-                          </w:r>
-                          <w:r>
-                            <w:t xml:space="preserve"> by: </w:t>
+                            <w:t xml:space="preserve">PREPARED by: </w:t>
                           </w:r>
                           <w:sdt>
                             <w:sdtPr>
@@ -214,7 +205,6 @@
                               <w:dataBinding w:prefixMappings="xmlns:ns0='http://purl.org/dc/elements/1.1/' xmlns:ns1='http://schemas.openxmlformats.org/package/2006/metadata/core-properties' " w:xpath="/ns1:coreProperties[1]/ns0:creator[1]" w:storeItemID="{6C3C8BC8-F283-45AE-878A-BAB7291924A1}"/>
                               <w:text/>
                             </w:sdtPr>
-                            <w:sdtEndPr/>
                             <w:sdtContent>
                               <w:r>
                                 <w:t>MALINDA KUMARASINGHE</w:t>
@@ -232,12 +222,11 @@
                               <w:tag w:val=""/>
                               <w:id w:val="733736139"/>
                               <w:placeholder>
-                                <w:docPart w:val="5809F643C37440C28D10A3D95A6C4528"/>
+                                <w:docPart w:val="ACA5D3F8AA714AB58BACDCCA83770F7A"/>
                               </w:placeholder>
                               <w:dataBinding w:prefixMappings="xmlns:ns0='http://schemas.openxmlformats.org/officeDocument/2006/extended-properties' " w:xpath="/ns0:Properties[1]/ns0:Company[1]" w:storeItemID="{6668398D-A668-4E3E-A5EB-62B293D839F1}"/>
                               <w:text/>
                             </w:sdtPr>
-                            <w:sdtEndPr/>
                             <w:sdtContent>
                               <w:r>
                                 <w:t>MALINDAKPT@GMAIL.COM</w:t>
@@ -255,12 +244,11 @@
                               <w:tag w:val=""/>
                               <w:id w:val="-1515219664"/>
                               <w:placeholder>
-                                <w:docPart w:val="574E6BF143A14F918E3A12B53024F300"/>
+                                <w:docPart w:val="0F0A0C1126AB4C51B656DC6BB500A062"/>
                               </w:placeholder>
                               <w:dataBinding w:prefixMappings="xmlns:ns0='http://schemas.microsoft.com/office/2006/coverPageProps' " w:xpath="/ns0:CoverPageProperties[1]/ns0:CompanyAddress[1]" w:storeItemID="{55AF091B-3C7A-41E3-B477-F2FDAA23CFDA}"/>
                               <w:text/>
                             </w:sdtPr>
-                            <w:sdtEndPr/>
                             <w:sdtContent>
                               <w:r>
                                 <w:t>0771141194</w:t>
@@ -288,7 +276,7 @@
             <mc:AlternateContent>
               <mc:Choice Requires="wps">
                 <w:drawing>
-                  <wp:anchor distT="0" distB="0" distL="114300" distR="114300" simplePos="0" relativeHeight="251660288" behindDoc="0" locked="1" layoutInCell="1" allowOverlap="1">
+                  <wp:anchor distT="0" distB="0" distL="114300" distR="114300" simplePos="0" relativeHeight="251660288" behindDoc="0" locked="1" layoutInCell="1" allowOverlap="1" wp14:anchorId="0AF18048" wp14:editId="6DD312AF">
                     <wp:simplePos x="0" y="0"/>
                     <wp:positionH relativeFrom="margin">
                       <wp:align>right</wp:align>
@@ -344,10 +332,10 @@
                                     <w:lang w:eastAsia="en-US"/>
                                   </w:rPr>
                                   <w:drawing>
-                                    <wp:inline distT="0" distB="0" distL="0" distR="0">
-                                      <wp:extent cx="4877481" cy="1762371"/>
-                                      <wp:effectExtent l="0" t="0" r="0" b="9525"/>
-                                      <wp:docPr id="2" name="Picture 2"/>
+                                    <wp:inline distT="0" distB="0" distL="0" distR="0" wp14:anchorId="3696C2BE" wp14:editId="50B9D302">
+                                      <wp:extent cx="3654425" cy="1320275"/>
+                                      <wp:effectExtent l="0" t="0" r="3175" b="0"/>
+                                      <wp:docPr id="1" name="Picture 1"/>
                                       <wp:cNvGraphicFramePr>
                                         <a:graphicFrameLocks xmlns:a="http://schemas.openxmlformats.org/drawingml/2006/main" noChangeAspect="1"/>
                                       </wp:cNvGraphicFramePr>
@@ -373,7 +361,7 @@
                                             <pic:spPr>
                                               <a:xfrm>
                                                 <a:off x="0" y="0"/>
-                                                <a:ext cx="4877481" cy="1762371"/>
+                                                <a:ext cx="3654425" cy="1320275"/>
                                               </a:xfrm>
                                               <a:prstGeom prst="rect">
                                                 <a:avLst/>
@@ -394,7 +382,6 @@
                                   <w:dataBinding w:prefixMappings="xmlns:ns0='http://purl.org/dc/elements/1.1/' xmlns:ns1='http://schemas.openxmlformats.org/package/2006/metadata/core-properties' " w:xpath="/ns1:coreProperties[1]/ns0:title[1]" w:storeItemID="{6C3C8BC8-F283-45AE-878A-BAB7291924A1}"/>
                                   <w:text/>
                                 </w:sdtPr>
-                                <w:sdtEndPr/>
                                 <w:sdtContent>
                                   <w:p>
                                     <w:pPr>
@@ -414,7 +401,6 @@
                                   <w:dataBinding w:prefixMappings="xmlns:ns0='http://purl.org/dc/elements/1.1/' xmlns:ns1='http://schemas.openxmlformats.org/package/2006/metadata/core-properties' " w:xpath="/ns1:coreProperties[1]/ns0:subject[1]" w:storeItemID="{6C3C8BC8-F283-45AE-878A-BAB7291924A1}"/>
                                   <w:text/>
                                 </w:sdtPr>
-                                <w:sdtEndPr/>
                                 <w:sdtContent>
                                   <w:p>
                                     <w:pPr>
@@ -448,7 +434,7 @@
               </mc:Choice>
               <mc:Fallback>
                 <w:pict>
-                  <v:shape id="Text Box 37" o:spid="_x0000_s1027" type="#_x0000_t202" alt="Title and subtitle" style="position:absolute;left:0;text-align:left;margin-left:383.7pt;margin-top:360.45pt;width:434.9pt;height:41.4pt;z-index:251660288;visibility:visible;mso-wrap-style:square;mso-width-percent:0;mso-height-percent:363;mso-wrap-distance-left:9pt;mso-wrap-distance-top:0;mso-wrap-distance-right:9pt;mso-wrap-distance-bottom:0;mso-position-horizontal:right;mso-position-horizontal-relative:margin;mso-position-vertical:absolute;mso-position-vertical-relative:page;mso-width-percent:0;mso-height-percent:363;mso-width-relative:page;mso-height-relative:page;v-text-anchor:bottom" o:gfxdata="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" filled="f" stroked="f" strokeweight=".5pt">
+                  <v:shape w14:anchorId="0AF18048" id="Text Box 37" o:spid="_x0000_s1027" type="#_x0000_t202" alt="Title and subtitle" style="position:absolute;left:0;text-align:left;margin-left:383.7pt;margin-top:360.45pt;width:434.9pt;height:41.4pt;z-index:251660288;visibility:visible;mso-wrap-style:square;mso-width-percent:0;mso-height-percent:363;mso-wrap-distance-left:9pt;mso-wrap-distance-top:0;mso-wrap-distance-right:9pt;mso-wrap-distance-bottom:0;mso-position-horizontal:right;mso-position-horizontal-relative:margin;mso-position-vertical:absolute;mso-position-vertical-relative:page;mso-width-percent:0;mso-height-percent:363;mso-width-relative:page;mso-height-relative:page;v-text-anchor:bottom" o:gfxdata="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" filled="f" stroked="f" strokeweight=".5pt">
                     <v:textbox inset="0,0,0,0">
                       <w:txbxContent>
                         <w:p>
@@ -460,10 +446,10 @@
                               <w:lang w:eastAsia="en-US"/>
                             </w:rPr>
                             <w:drawing>
-                              <wp:inline distT="0" distB="0" distL="0" distR="0">
-                                <wp:extent cx="4877481" cy="1762371"/>
-                                <wp:effectExtent l="0" t="0" r="0" b="9525"/>
-                                <wp:docPr id="2" name="Picture 2"/>
+                              <wp:inline distT="0" distB="0" distL="0" distR="0" wp14:anchorId="3696C2BE" wp14:editId="50B9D302">
+                                <wp:extent cx="3654425" cy="1320275"/>
+                                <wp:effectExtent l="0" t="0" r="3175" b="0"/>
+                                <wp:docPr id="1" name="Picture 1"/>
                                 <wp:cNvGraphicFramePr>
                                   <a:graphicFrameLocks xmlns:a="http://schemas.openxmlformats.org/drawingml/2006/main" noChangeAspect="1"/>
                                 </wp:cNvGraphicFramePr>
@@ -475,7 +461,7 @@
                                         <pic:cNvPicPr/>
                                       </pic:nvPicPr>
                                       <pic:blipFill>
-                                        <a:blip r:embed="rId10">
+                                        <a:blip r:embed="rId9">
                                           <a:extLst>
                                             <a:ext uri="{28A0092B-C50C-407E-A947-70E740481C1C}">
                                               <a14:useLocalDpi xmlns:a14="http://schemas.microsoft.com/office/drawing/2010/main" val="0"/>
@@ -489,7 +475,7 @@
                                       <pic:spPr>
                                         <a:xfrm>
                                           <a:off x="0" y="0"/>
-                                          <a:ext cx="4877481" cy="1762371"/>
+                                          <a:ext cx="3654425" cy="1320275"/>
                                         </a:xfrm>
                                         <a:prstGeom prst="rect">
                                           <a:avLst/>
@@ -510,7 +496,6 @@
                             <w:dataBinding w:prefixMappings="xmlns:ns0='http://purl.org/dc/elements/1.1/' xmlns:ns1='http://schemas.openxmlformats.org/package/2006/metadata/core-properties' " w:xpath="/ns1:coreProperties[1]/ns0:title[1]" w:storeItemID="{6C3C8BC8-F283-45AE-878A-BAB7291924A1}"/>
                             <w:text/>
                           </w:sdtPr>
-                          <w:sdtEndPr/>
                           <w:sdtContent>
                             <w:p>
                               <w:pPr>
@@ -530,7 +515,6 @@
                             <w:dataBinding w:prefixMappings="xmlns:ns0='http://purl.org/dc/elements/1.1/' xmlns:ns1='http://schemas.openxmlformats.org/package/2006/metadata/core-properties' " w:xpath="/ns1:coreProperties[1]/ns0:subject[1]" w:storeItemID="{6C3C8BC8-F283-45AE-878A-BAB7291924A1}"/>
                             <w:text/>
                           </w:sdtPr>
-                          <w:sdtEndPr/>
                           <w:sdtContent>
                             <w:p>
                               <w:pPr>
@@ -559,24 +543,15 @@
             <mc:AlternateContent>
               <mc:Choice Requires="wps">
                 <w:drawing>
-                  <wp:anchor distT="0" distB="0" distL="114300" distR="114300" simplePos="0" relativeHeight="251662336" behindDoc="0" locked="1" layoutInCell="1" allowOverlap="1">
+                  <wp:anchor distT="0" distB="0" distL="114300" distR="114300" simplePos="0" relativeHeight="251662336" behindDoc="0" locked="1" layoutInCell="1" allowOverlap="1" wp14:anchorId="5580BD2F" wp14:editId="46E6866C">
                     <wp:simplePos x="0" y="0"/>
                     <wp:positionH relativeFrom="margin">
                       <wp:align>right</wp:align>
                     </wp:positionH>
-                    <mc:AlternateContent>
-                      <mc:Choice Requires="wp14">
-                        <wp:positionV relativeFrom="page">
-                          <wp14:pctPosVOffset>9100</wp14:pctPosVOffset>
-                        </wp:positionV>
-                      </mc:Choice>
-                      <mc:Fallback>
-                        <wp:positionV relativeFrom="page">
-                          <wp:posOffset>915035</wp:posOffset>
-                        </wp:positionV>
-                      </mc:Fallback>
-                    </mc:AlternateContent>
-                    <wp:extent cx="3660775" cy="3651250"/>
+                    <wp:positionV relativeFrom="margin">
+                      <wp:align>top</wp:align>
+                    </wp:positionV>
+                    <wp:extent cx="3660775" cy="609600"/>
                     <wp:effectExtent l="0" t="0" r="0" b="0"/>
                     <wp:wrapSquare wrapText="bothSides"/>
                     <wp:docPr id="33" name="Text Box 33" descr="Version number and date"/>
@@ -588,7 +563,7 @@
                           <wps:spPr>
                             <a:xfrm>
                               <a:off x="0" y="0"/>
-                              <a:ext cx="3660775" cy="3651250"/>
+                              <a:ext cx="3660775" cy="609600"/>
                             </a:xfrm>
                             <a:prstGeom prst="rect">
                               <a:avLst/>
@@ -626,7 +601,6 @@
                                   <w:sdtPr>
                                     <w:id w:val="1678922301"/>
                                   </w:sdtPr>
-                                  <w:sdtEndPr/>
                                   <w:sdtContent>
                                     <w:r>
                                       <w:t>1.0</w:t>
@@ -640,21 +614,20 @@
                                   <w:tag w:val=""/>
                                   <w:id w:val="1011108479"/>
                                   <w:dataBinding w:prefixMappings="xmlns:ns0='http://schemas.microsoft.com/office/2006/coverPageProps' " w:xpath="/ns0:CoverPageProperties[1]/ns0:PublishDate[1]" w:storeItemID="{55AF091B-3C7A-41E3-B477-F2FDAA23CFDA}"/>
-                                  <w:date w:fullDate="2016-11-06T00:00:00Z">
+                                  <w:date w:fullDate="2016-11-10T00:00:00Z">
                                     <w:dateFormat w:val="MMMM d, yyyy"/>
                                     <w:lid w:val="en-US"/>
                                     <w:storeMappedDataAs w:val="dateTime"/>
                                     <w:calendar w:val="gregorian"/>
                                   </w:date>
                                 </w:sdtPr>
-                                <w:sdtEndPr/>
                                 <w:sdtContent>
                                   <w:p>
                                     <w:pPr>
                                       <w:pStyle w:val="Subtitle"/>
                                     </w:pPr>
                                     <w:r>
-                                      <w:t>November 6, 2016</w:t>
+                                      <w:t>November 10, 2016</w:t>
                                     </w:r>
                                   </w:p>
                                 </w:sdtContent>
@@ -665,7 +638,7 @@
                             <a:prstTxWarp prst="textNoShape">
                               <a:avLst/>
                             </a:prstTxWarp>
-                            <a:spAutoFit/>
+                            <a:noAutofit/>
                           </wps:bodyPr>
                         </wps:wsp>
                       </a:graphicData>
@@ -674,15 +647,15 @@
                       <wp14:pctWidth>47100</wp14:pctWidth>
                     </wp14:sizeRelH>
                     <wp14:sizeRelV relativeFrom="page">
-                      <wp14:pctHeight>36300</wp14:pctHeight>
+                      <wp14:pctHeight>0</wp14:pctHeight>
                     </wp14:sizeRelV>
                   </wp:anchor>
                 </w:drawing>
               </mc:Choice>
               <mc:Fallback>
                 <w:pict>
-                  <v:shape id="Text Box 33" o:spid="_x0000_s1028" type="#_x0000_t202" alt="Version number and date" style="position:absolute;left:0;text-align:left;margin-left:237.05pt;margin-top:0;width:288.25pt;height:287.5pt;z-index:251662336;visibility:visible;mso-wrap-style:square;mso-width-percent:471;mso-height-percent:363;mso-top-percent:91;mso-wrap-distance-left:9pt;mso-wrap-distance-top:0;mso-wrap-distance-right:9pt;mso-wrap-distance-bottom:0;mso-position-horizontal:right;mso-position-horizontal-relative:margin;mso-position-vertical-relative:page;mso-width-percent:471;mso-height-percent:363;mso-top-percent:91;mso-width-relative:page;mso-height-relative:page;v-text-anchor:bottom" o:gfxdata="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" filled="f" stroked="f" strokeweight=".5pt">
-                    <v:textbox style="mso-fit-shape-to-text:t" inset="0,0,0,0">
+                  <v:shape w14:anchorId="5580BD2F" id="Text Box 33" o:spid="_x0000_s1028" type="#_x0000_t202" alt="Version number and date" style="position:absolute;left:0;text-align:left;margin-left:237.05pt;margin-top:0;width:288.25pt;height:48pt;z-index:251662336;visibility:visible;mso-wrap-style:square;mso-width-percent:471;mso-height-percent:0;mso-wrap-distance-left:9pt;mso-wrap-distance-top:0;mso-wrap-distance-right:9pt;mso-wrap-distance-bottom:0;mso-position-horizontal:right;mso-position-horizontal-relative:margin;mso-position-vertical:top;mso-position-vertical-relative:margin;mso-width-percent:471;mso-height-percent:0;mso-width-relative:page;mso-height-relative:page;v-text-anchor:bottom" o:gfxdata="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" filled="f" stroked="f" strokeweight=".5pt">
+                    <v:textbox inset="0,0,0,0">
                       <w:txbxContent>
                         <w:p>
                           <w:pPr>
@@ -695,7 +668,6 @@
                             <w:sdtPr>
                               <w:id w:val="1678922301"/>
                             </w:sdtPr>
-                            <w:sdtEndPr/>
                             <w:sdtContent>
                               <w:r>
                                 <w:t>1.0</w:t>
@@ -709,28 +681,27 @@
                             <w:tag w:val=""/>
                             <w:id w:val="1011108479"/>
                             <w:dataBinding w:prefixMappings="xmlns:ns0='http://schemas.microsoft.com/office/2006/coverPageProps' " w:xpath="/ns0:CoverPageProperties[1]/ns0:PublishDate[1]" w:storeItemID="{55AF091B-3C7A-41E3-B477-F2FDAA23CFDA}"/>
-                            <w:date w:fullDate="2016-11-06T00:00:00Z">
+                            <w:date w:fullDate="2016-11-10T00:00:00Z">
                               <w:dateFormat w:val="MMMM d, yyyy"/>
                               <w:lid w:val="en-US"/>
                               <w:storeMappedDataAs w:val="dateTime"/>
                               <w:calendar w:val="gregorian"/>
                             </w:date>
                           </w:sdtPr>
-                          <w:sdtEndPr/>
                           <w:sdtContent>
                             <w:p>
                               <w:pPr>
                                 <w:pStyle w:val="Subtitle"/>
                               </w:pPr>
                               <w:r>
-                                <w:t>November 6, 2016</w:t>
+                                <w:t>November 10, 2016</w:t>
                               </w:r>
                             </w:p>
                           </w:sdtContent>
                         </w:sdt>
                       </w:txbxContent>
                     </v:textbox>
-                    <w10:wrap type="square" anchorx="margin" anchory="page"/>
+                    <w10:wrap type="square" anchorx="margin" anchory="margin"/>
                     <w10:anchorlock/>
                   </v:shape>
                 </w:pict>
@@ -745,7 +716,7 @@
             <mc:AlternateContent>
               <mc:Choice Requires="wpg">
                 <w:drawing>
-                  <wp:anchor distT="0" distB="0" distL="114300" distR="114300" simplePos="0" relativeHeight="251659264" behindDoc="0" locked="0" layoutInCell="1" allowOverlap="1">
+                  <wp:anchor distT="0" distB="0" distL="114300" distR="114300" simplePos="0" relativeHeight="251659264" behindDoc="0" locked="0" layoutInCell="1" allowOverlap="1" wp14:anchorId="14BFA89D" wp14:editId="17B45E89">
                     <wp:simplePos x="0" y="0"/>
                     <mc:AlternateContent>
                       <mc:Choice Requires="wp14">
@@ -877,7 +848,7 @@
               </mc:Choice>
               <mc:Fallback>
                 <w:pict>
-                  <v:group w14:anchorId="050E016B" id="Group 38" o:spid="_x0000_s1026" alt="Title: Decorative sidebar" style="position:absolute;margin-left:0;margin-top:0;width:18pt;height:10in;z-index:251659264;mso-width-percent:29;mso-height-percent:909;mso-left-percent:45;mso-position-horizontal-relative:page;mso-position-vertical:center;mso-position-vertical-relative:page;mso-width-percent:29;mso-height-percent:909;mso-left-percent:45" coordsize="2286,91440" o:gfxdata="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">
+                  <v:group w14:anchorId="3DA7AC34" id="Group 38" o:spid="_x0000_s1026" alt="Title: Decorative sidebar" style="position:absolute;margin-left:0;margin-top:0;width:18pt;height:10in;z-index:251659264;mso-width-percent:29;mso-height-percent:909;mso-left-percent:45;mso-position-horizontal-relative:page;mso-position-vertical:center;mso-position-vertical-relative:page;mso-width-percent:29;mso-height-percent:909;mso-left-percent:45" coordsize="2286,91440" o:gfxdata="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">
                     <v:rect id="Rectangle 39" o:spid="_x0000_s1027" style="position:absolute;width:2286;height:87820;visibility:visible;mso-wrap-style:square;v-text-anchor:middle" o:gfxdata="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" fillcolor="#dd8047 [3205]" stroked="f" strokeweight="1pt"/>
                     <v:rect id="Rectangle 40" o:spid="_x0000_s1028" style="position:absolute;top:89154;width:2286;height:2286;visibility:visible;mso-wrap-style:square;v-text-anchor:middle" o:gfxdata="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" fillcolor="#94b6d2 [3204]" stroked="f" strokeweight="1pt">
                       <v:path arrowok="t"/>
@@ -899,6 +870,8 @@
             <w:br w:type="page"/>
           </w:r>
         </w:p>
+        <w:bookmarkStart w:id="0" w:name="_GoBack" w:displacedByCustomXml="next"/>
+        <w:bookmarkEnd w:id="0" w:displacedByCustomXml="next"/>
       </w:sdtContent>
     </w:sdt>
     <w:p>
@@ -943,29 +916,8 @@
         <w:spacing w:line="276" w:lineRule="auto"/>
       </w:pPr>
       <w:r>
-        <w:t>This is a website developed for saving the time of patients who comes to consult</w:t>
-      </w:r>
-      <w:r>
-        <w:t>,</w:t>
-      </w:r>
-      <w:r>
-        <w:t xml:space="preserve"> specialist doctors in channeling centers.</w:t>
-      </w:r>
-    </w:p>
-    <w:p>
-      <w:pPr>
-        <w:spacing w:line="276" w:lineRule="auto"/>
-      </w:pPr>
-    </w:p>
-    <w:p>
-      <w:pPr>
-        <w:spacing w:line="276" w:lineRule="auto"/>
-      </w:pPr>
-    </w:p>
-    <w:p>
-      <w:pPr>
-        <w:spacing w:line="276" w:lineRule="auto"/>
-      </w:pPr>
+        <w:t>This is a website developed for saving the time of patients who comes to consult, specialist doctors in channeling centers.</w:t>
+      </w:r>
     </w:p>
     <w:p>
       <w:pPr>
@@ -1007,7 +959,7 @@
         <w:ind w:left="0"/>
       </w:pPr>
       <w:r>
-        <w:t>Both doctors and channeling center managers cannot predict the arriving time of doctor to specific channeling center in a given time.  There are several reasons for this.</w:t>
+        <w:t>Both doctors and channeling center managers cannot predict the arriving time of a doctor to specific channeling center. Sometimes patients have to wait 2 or 3 hours until doctor comes there and his number calls. There are several reasons for this.</w:t>
       </w:r>
     </w:p>
     <w:p>
@@ -1020,13 +972,7 @@
         <w:spacing w:line="276" w:lineRule="auto"/>
       </w:pPr>
       <w:r>
-        <w:t>Doctors have to travel from channeling center to channeling center and road traffic may affect</w:t>
-      </w:r>
-      <w:r>
-        <w:t xml:space="preserve"> for</w:t>
-      </w:r>
-      <w:r>
-        <w:t xml:space="preserve"> the arrival time</w:t>
+        <w:t>Doctors have to travel from channeling center to channeling center by their own vehicles. So road traffic may affect for the arrival time</w:t>
       </w:r>
     </w:p>
     <w:p>
@@ -1039,25 +985,7 @@
         <w:spacing w:line="276" w:lineRule="auto"/>
       </w:pPr>
       <w:r>
-        <w:t xml:space="preserve">Number of patients in a channeling </w:t>
-      </w:r>
-      <w:r>
-        <w:t>center may vary f</w:t>
-      </w:r>
-      <w:r>
-        <w:t>r</w:t>
-      </w:r>
-      <w:r>
-        <w:t>om</w:t>
-      </w:r>
-      <w:r>
-        <w:t xml:space="preserve"> day to day. So the time spending in a specific channeling center </w:t>
-      </w:r>
-      <w:r>
-        <w:t>cannot be guessed</w:t>
-      </w:r>
-      <w:r>
-        <w:t>.</w:t>
+        <w:t>Number of patients in a channeling center may vary from day to day and place to place. So the time, spending in a specific channeling center cannot be guessed.</w:t>
       </w:r>
     </w:p>
     <w:p>
@@ -1070,11 +998,14 @@
         <w:spacing w:line="276" w:lineRule="auto"/>
       </w:pPr>
       <w:r>
-        <w:t xml:space="preserve">Time to </w:t>
-      </w:r>
-      <w:r>
-        <w:t>examine a patient may depends on patient disease, symptoms of the patient, type of the doctor and many more factors.</w:t>
-      </w:r>
+        <w:t>Time to examine a patient also may depends on patient’s disease, symptoms of the patient, type of the doctor and many more factors.</w:t>
+      </w:r>
+    </w:p>
+    <w:p>
+      <w:pPr>
+        <w:pStyle w:val="ListParagraph"/>
+        <w:spacing w:line="276" w:lineRule="auto"/>
+      </w:pPr>
     </w:p>
     <w:p>
       <w:pPr>
@@ -1089,28 +1020,17 @@
         <w:spacing w:line="276" w:lineRule="auto"/>
       </w:pPr>
       <w:r>
-        <w:t>The only thing that patients can do is calling channeling center frequently and ask the status from them. It’s really annoying to both channeling center and the patient.</w:t>
-      </w:r>
-    </w:p>
-    <w:p>
-      <w:pPr>
-        <w:spacing w:line="276" w:lineRule="auto"/>
-      </w:pPr>
-    </w:p>
-    <w:p>
-      <w:pPr>
-        <w:spacing w:line="276" w:lineRule="auto"/>
-      </w:pPr>
-    </w:p>
-    <w:p>
-      <w:pPr>
-        <w:spacing w:line="276" w:lineRule="auto"/>
-      </w:pPr>
-    </w:p>
-    <w:p>
-      <w:pPr>
-        <w:spacing w:line="276" w:lineRule="auto"/>
-      </w:pPr>
+        <w:t>The only thing that patients can do is, calling channeling center frequently and ask the status from them. It’s really annoying for both channeling center and the patient.</w:t>
+      </w:r>
+    </w:p>
+    <w:p>
+      <w:pPr>
+        <w:spacing w:line="276" w:lineRule="auto"/>
+        <w:ind w:firstLine="648"/>
+      </w:pPr>
+      <w:r>
+        <w:t>Waiting inside the channeling center alone (sometimes without a seat) is a very boring thing for any person. What they need is, stay with their family members at home and come to channeling center on the moment of their number calls.</w:t>
+      </w:r>
     </w:p>
     <w:p>
       <w:pPr>
@@ -1153,6 +1073,7 @@
           <w:sz w:val="32"/>
           <w:szCs w:val="32"/>
         </w:rPr>
+        <w:lastRenderedPageBreak/>
         <w:t>SOLUTION</w:t>
       </w:r>
     </w:p>
@@ -1182,82 +1103,76 @@
     </w:p>
     <w:p>
       <w:pPr>
-        <w:spacing w:line="276" w:lineRule="auto"/>
-      </w:pPr>
-      <w:r>
-        <w:t xml:space="preserve">Waiting inside the channeling center </w:t>
-      </w:r>
-      <w:r>
-        <w:t xml:space="preserve">alone </w:t>
-      </w:r>
-      <w:r>
-        <w:t>(sometimes without a seat) is a very boring thi</w:t>
-      </w:r>
-      <w:r>
-        <w:t>ng</w:t>
-      </w:r>
-      <w:r>
-        <w:t xml:space="preserve"> for any person. </w:t>
-      </w:r>
-      <w:r>
-        <w:t>What they need is to stay with their family members and come to channeling center on the moment of their number calls.</w:t>
-      </w:r>
-    </w:p>
-    <w:p>
-      <w:pPr>
-        <w:spacing w:line="276" w:lineRule="auto"/>
-      </w:pPr>
-      <w:r>
-        <w:t>Now patients</w:t>
-      </w:r>
-      <w:r>
-        <w:t xml:space="preserve"> can see whether doctor has arrived to the channeling center through </w:t>
-      </w:r>
-      <w:r>
+        <w:pStyle w:val="ListParagraph"/>
+        <w:numPr>
+          <w:ilvl w:val="0"/>
+          <w:numId w:val="7"/>
+        </w:numPr>
+        <w:spacing w:line="276" w:lineRule="auto"/>
         <w:rPr>
           <w:color w:val="FFFFFF" w:themeColor="background1"/>
+          <w:sz w:val="28"/>
+        </w:rPr>
+      </w:pPr>
+      <w:r>
+        <w:rPr>
+          <w:sz w:val="28"/>
+        </w:rPr>
+        <w:t>Then patients can see whether doctor has arrived to the channeling center</w:t>
+      </w:r>
+      <w:r>
+        <w:rPr>
+          <w:sz w:val="28"/>
+        </w:rPr>
+        <w:t xml:space="preserve"> or not</w:t>
+      </w:r>
+      <w:r>
+        <w:rPr>
+          <w:sz w:val="28"/>
+        </w:rPr>
+        <w:t xml:space="preserve"> through </w:t>
+      </w:r>
+      <w:r>
+        <w:rPr>
+          <w:color w:val="FFFFFF" w:themeColor="background1"/>
+          <w:sz w:val="28"/>
           <w:highlight w:val="darkMagenta"/>
         </w:rPr>
         <w:t>docvisit.lk</w:t>
       </w:r>
       <w:r>
         <w:rPr>
-          <w:color w:val="FFFFFF" w:themeColor="background1"/>
+          <w:color w:val="000000" w:themeColor="text1"/>
+          <w:sz w:val="28"/>
         </w:rPr>
         <w:t xml:space="preserve">. </w:t>
       </w:r>
-      <w:r>
-        <w:t xml:space="preserve">Not only that, as they can view the current examining patient number through this application, </w:t>
-      </w:r>
-      <w:r>
-        <w:t xml:space="preserve">as an example, </w:t>
-      </w:r>
-      <w:r>
-        <w:t xml:space="preserve">if a patients number is </w:t>
-      </w:r>
-      <w:r>
-        <w:t>26</w:t>
-      </w:r>
-      <w:r>
-        <w:t>,</w:t>
-      </w:r>
-      <w:r>
-        <w:t xml:space="preserve"> </w:t>
-      </w:r>
-      <w:r>
-        <w:t xml:space="preserve">he or she </w:t>
-      </w:r>
-      <w:r>
-        <w:t>don’t need to</w:t>
-      </w:r>
-      <w:r>
-        <w:t xml:space="preserve"> stay @ </w:t>
-      </w:r>
-      <w:r>
-        <w:t>channeling center until</w:t>
-      </w:r>
-      <w:r>
-        <w:t xml:space="preserve"> number (26) calls</w:t>
+    </w:p>
+    <w:p>
+      <w:pPr>
+        <w:pStyle w:val="ListParagraph"/>
+        <w:numPr>
+          <w:ilvl w:val="0"/>
+          <w:numId w:val="7"/>
+        </w:numPr>
+        <w:spacing w:line="276" w:lineRule="auto"/>
+        <w:rPr>
+          <w:sz w:val="28"/>
+        </w:rPr>
+      </w:pPr>
+      <w:r>
+        <w:rPr>
+          <w:sz w:val="28"/>
+        </w:rPr>
+        <w:t>Not only that, they can view the current examining patient number through this application.</w:t>
+      </w:r>
+    </w:p>
+    <w:p>
+      <w:pPr>
+        <w:spacing w:line="276" w:lineRule="auto"/>
+      </w:pPr>
+      <w:r>
+        <w:t>There is no need of patients to come channeling center early. As an example, if a patient’s number is 26 and current channeling number is 2, he is not needed to stay at channeling center from number 2 to number 25.</w:t>
       </w:r>
     </w:p>
     <w:p>
@@ -1270,19 +1185,7 @@
         <w:spacing w:line="276" w:lineRule="auto"/>
       </w:pPr>
       <w:r>
-        <w:t>He can go</w:t>
-      </w:r>
-      <w:r>
-        <w:t xml:space="preserve"> to a </w:t>
-      </w:r>
-      <w:r>
-        <w:t xml:space="preserve"> shopping</w:t>
-      </w:r>
-      <w:r>
-        <w:t xml:space="preserve"> center near by channeling center</w:t>
-      </w:r>
-      <w:r>
-        <w:t xml:space="preserve">, </w:t>
+        <w:t xml:space="preserve">He can go to a  shopping center near by channeling center, </w:t>
       </w:r>
     </w:p>
     <w:p>
@@ -1295,13 +1198,7 @@
         <w:spacing w:line="276" w:lineRule="auto"/>
       </w:pPr>
       <w:r>
-        <w:t>G</w:t>
-      </w:r>
-      <w:r>
-        <w:t xml:space="preserve">o to food court </w:t>
-      </w:r>
-      <w:r>
-        <w:t>with his family members</w:t>
+        <w:t>Go to food court with his family members</w:t>
       </w:r>
     </w:p>
     <w:p>
@@ -1314,16 +1211,7 @@
         <w:spacing w:line="276" w:lineRule="auto"/>
       </w:pPr>
       <w:r>
-        <w:t>S</w:t>
-      </w:r>
-      <w:r>
-        <w:t xml:space="preserve">tay in his own vehicle until his number </w:t>
-      </w:r>
-      <w:r>
-        <w:t>calls (IF they feel more comfortable)</w:t>
-      </w:r>
-      <w:r>
-        <w:t xml:space="preserve">. </w:t>
+        <w:t xml:space="preserve">Stay in his own vehicle until his number calls (If they feel more comfortable). </w:t>
       </w:r>
     </w:p>
     <w:p>
@@ -1354,11 +1242,12 @@
       <w:r>
         <w:rPr>
           <w:noProof/>
+          <w:lang w:eastAsia="en-US"/>
         </w:rPr>
         <mc:AlternateContent>
           <mc:Choice Requires="wps">
             <w:drawing>
-              <wp:anchor distT="45720" distB="45720" distL="114300" distR="114300" simplePos="0" relativeHeight="251665408" behindDoc="0" locked="0" layoutInCell="1" allowOverlap="1" wp14:anchorId="5A773A49" wp14:editId="2B03DC6F">
+              <wp:anchor distT="45720" distB="45720" distL="114300" distR="114300" simplePos="0" relativeHeight="251664384" behindDoc="0" locked="0" layoutInCell="1" allowOverlap="1" wp14:anchorId="7D9B7CE4" wp14:editId="51132FD6">
                 <wp:simplePos x="0" y="0"/>
                 <wp:positionH relativeFrom="margin">
                   <wp:align>right</wp:align>
@@ -1406,13 +1295,7 @@
                               <w:ind w:left="0"/>
                             </w:pPr>
                             <w:r>
-                              <w:t>Select the channeling center</w:t>
-                            </w:r>
-                            <w:r>
-                              <w:t>/hospital</w:t>
-                            </w:r>
-                            <w:r>
-                              <w:t xml:space="preserve"> and doc tor name and time slot/session for your booking</w:t>
+                              <w:t>Select the channeling center/hospital and doc tor name and time slot/session for your booking</w:t>
                             </w:r>
                           </w:p>
                         </w:txbxContent>
@@ -1434,11 +1317,7 @@
           </mc:Choice>
           <mc:Fallback>
             <w:pict>
-              <v:shapetype w14:anchorId="5A773A49" id="_x0000_t202" coordsize="21600,21600" o:spt="202" path="m,l,21600r21600,l21600,xe">
-                <v:stroke joinstyle="miter"/>
-                <v:path gradientshapeok="t" o:connecttype="rect"/>
-              </v:shapetype>
-              <v:shape id="Text Box 2" o:spid="_x0000_s1029" type="#_x0000_t202" style="position:absolute;left:0;text-align:left;margin-left:79.9pt;margin-top:261.6pt;width:131.1pt;height:110.6pt;z-index:251665408;visibility:visible;mso-wrap-style:square;mso-width-percent:0;mso-height-percent:200;mso-wrap-distance-left:9pt;mso-wrap-distance-top:3.6pt;mso-wrap-distance-right:9pt;mso-wrap-distance-bottom:3.6pt;mso-position-horizontal:right;mso-position-horizontal-relative:margin;mso-position-vertical:absolute;mso-position-vertical-relative:text;mso-width-percent:0;mso-height-percent:200;mso-width-relative:margin;mso-height-relative:margin;v-text-anchor:top" o:gfxdata="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">
+              <v:shape w14:anchorId="7D9B7CE4" id="Text Box 2" o:spid="_x0000_s1029" type="#_x0000_t202" style="position:absolute;left:0;text-align:left;margin-left:79.9pt;margin-top:261.6pt;width:131.1pt;height:110.6pt;z-index:251664384;visibility:visible;mso-wrap-style:square;mso-width-percent:0;mso-height-percent:200;mso-wrap-distance-left:9pt;mso-wrap-distance-top:3.6pt;mso-wrap-distance-right:9pt;mso-wrap-distance-bottom:3.6pt;mso-position-horizontal:right;mso-position-horizontal-relative:margin;mso-position-vertical:absolute;mso-position-vertical-relative:text;mso-width-percent:0;mso-height-percent:200;mso-width-relative:margin;mso-height-relative:margin;v-text-anchor:top" o:gfxdata="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">
                 <v:textbox style="mso-fit-shape-to-text:t">
                   <w:txbxContent>
                     <w:p>
@@ -1446,13 +1325,7 @@
                         <w:ind w:left="0"/>
                       </w:pPr>
                       <w:r>
-                        <w:t>Select the channeling center</w:t>
-                      </w:r>
-                      <w:r>
-                        <w:t>/hospital</w:t>
-                      </w:r>
-                      <w:r>
-                        <w:t xml:space="preserve"> and doc tor name and time slot/session for your booking</w:t>
+                        <w:t>Select the channeling center/hospital and doc tor name and time slot/session for your booking</w:t>
                       </w:r>
                     </w:p>
                   </w:txbxContent>
@@ -1466,11 +1339,12 @@
       <w:r>
         <w:rPr>
           <w:noProof/>
+          <w:lang w:eastAsia="en-US"/>
         </w:rPr>
         <mc:AlternateContent>
           <mc:Choice Requires="wps">
             <w:drawing>
-              <wp:anchor distT="45720" distB="45720" distL="114300" distR="114300" simplePos="0" relativeHeight="251667456" behindDoc="0" locked="0" layoutInCell="1" allowOverlap="1" wp14:anchorId="15BF03F6" wp14:editId="5C07ACA3">
+              <wp:anchor distT="45720" distB="45720" distL="114300" distR="114300" simplePos="0" relativeHeight="251665408" behindDoc="0" locked="0" layoutInCell="1" allowOverlap="1" wp14:anchorId="681F0C11" wp14:editId="0A1ED487">
                 <wp:simplePos x="0" y="0"/>
                 <wp:positionH relativeFrom="margin">
                   <wp:align>left</wp:align>
@@ -1540,7 +1414,7 @@
           </mc:Choice>
           <mc:Fallback>
             <w:pict>
-              <v:shape w14:anchorId="15BF03F6" id="_x0000_s1030" type="#_x0000_t202" style="position:absolute;left:0;text-align:left;margin-left:0;margin-top:166pt;width:126.3pt;height:110.6pt;z-index:251667456;visibility:visible;mso-wrap-style:square;mso-width-percent:0;mso-height-percent:200;mso-wrap-distance-left:9pt;mso-wrap-distance-top:3.6pt;mso-wrap-distance-right:9pt;mso-wrap-distance-bottom:3.6pt;mso-position-horizontal:left;mso-position-horizontal-relative:margin;mso-position-vertical:absolute;mso-position-vertical-relative:text;mso-width-percent:0;mso-height-percent:200;mso-width-relative:margin;mso-height-relative:margin;v-text-anchor:top" o:gfxdata="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">
+              <v:shape w14:anchorId="681F0C11" id="_x0000_s1030" type="#_x0000_t202" style="position:absolute;left:0;text-align:left;margin-left:0;margin-top:166pt;width:126.3pt;height:110.6pt;z-index:251665408;visibility:visible;mso-wrap-style:square;mso-width-percent:0;mso-height-percent:200;mso-wrap-distance-left:9pt;mso-wrap-distance-top:3.6pt;mso-wrap-distance-right:9pt;mso-wrap-distance-bottom:3.6pt;mso-position-horizontal:left;mso-position-horizontal-relative:margin;mso-position-vertical:absolute;mso-position-vertical-relative:text;mso-width-percent:0;mso-height-percent:200;mso-width-relative:margin;mso-height-relative:margin;v-text-anchor:top" o:gfxdata="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">
                 <v:textbox style="mso-fit-shape-to-text:t">
                   <w:txbxContent>
                     <w:p>
@@ -1565,7 +1439,7 @@
           <w:lang w:eastAsia="en-US"/>
         </w:rPr>
         <w:drawing>
-          <wp:anchor distT="0" distB="0" distL="114300" distR="114300" simplePos="0" relativeHeight="251663360" behindDoc="1" locked="0" layoutInCell="1" allowOverlap="1" wp14:anchorId="1BF22847" wp14:editId="33FFEA22">
+          <wp:anchor distT="0" distB="0" distL="114300" distR="114300" simplePos="0" relativeHeight="251663360" behindDoc="1" locked="0" layoutInCell="1" allowOverlap="1" wp14:anchorId="5BCBE52E" wp14:editId="38240102">
             <wp:simplePos x="0" y="0"/>
             <wp:positionH relativeFrom="column">
               <wp:posOffset>1766068</wp:posOffset>
@@ -1588,7 +1462,7 @@
                     <pic:cNvPicPr/>
                   </pic:nvPicPr>
                   <pic:blipFill>
-                    <a:blip r:embed="rId11">
+                    <a:blip r:embed="rId10">
                       <a:extLst>
                         <a:ext uri="{28A0092B-C50C-407E-A947-70E740481C1C}">
                           <a14:useLocalDpi xmlns:a14="http://schemas.microsoft.com/office/drawing/2010/main" val="0"/>
@@ -1655,19 +1529,7 @@
         <w:spacing w:line="276" w:lineRule="auto"/>
       </w:pPr>
       <w:r>
-        <w:t>Reduce the number of calls to receptionist’s phone asking whether doc</w:t>
-      </w:r>
-      <w:r>
-        <w:t>tor</w:t>
-      </w:r>
-      <w:r>
-        <w:t xml:space="preserve"> has arrived</w:t>
-      </w:r>
-      <w:r>
-        <w:t xml:space="preserve"> and what’s the ongoing number</w:t>
-      </w:r>
-      <w:r>
-        <w:t>.</w:t>
+        <w:t>Reduce the number of calls to receptionist’s phone asking whether doctor has arrived and what’s the ongoing number.</w:t>
       </w:r>
     </w:p>
     <w:p>
@@ -1680,13 +1542,7 @@
         <w:spacing w:line="276" w:lineRule="auto"/>
       </w:pPr>
       <w:r>
-        <w:t xml:space="preserve">Here after only small number of patients wait inside the channeling center. So, although you have limited number of seats, you can channel more patients in a single session as space requirement </w:t>
-      </w:r>
-      <w:r>
-        <w:t>may reduce after this</w:t>
-      </w:r>
-      <w:r>
-        <w:t>.</w:t>
+        <w:t>Here after only small number of patients wait inside the channeling center. So, although you have limited number of seats, you can channel more patients in a single session as space requirement may reduce after this.</w:t>
       </w:r>
     </w:p>
     <w:p>
@@ -1699,13 +1555,7 @@
         <w:spacing w:line="276" w:lineRule="auto"/>
       </w:pPr>
       <w:r>
-        <w:t xml:space="preserve">Also you can reduce Air conditioning cost in channeling </w:t>
-      </w:r>
-      <w:r>
-        <w:t>time (</w:t>
-      </w:r>
-      <w:r>
-        <w:t>lesser number of patients inside).</w:t>
+        <w:t>Also you can reduce air conditioning cost in channeling time at lobby area (lesser number of patients inside).</w:t>
       </w:r>
     </w:p>
     <w:p>
@@ -1718,10 +1568,16 @@
         <w:spacing w:line="276" w:lineRule="auto"/>
       </w:pPr>
       <w:r>
-        <w:t xml:space="preserve">Parking space problems will not occur as patients don’t come early and the will come to your </w:t>
-      </w:r>
-      <w:r>
-        <w:t>place on time.</w:t>
+        <w:t>Parking space problems will not occur as patients don’t come early and wait.</w:t>
+      </w:r>
+    </w:p>
+    <w:p>
+      <w:pPr>
+        <w:spacing w:line="276" w:lineRule="auto"/>
+        <w:ind w:left="792"/>
+      </w:pPr>
+      <w:r>
+        <w:t>They will come to channeling center on right time.</w:t>
       </w:r>
     </w:p>
     <w:p>
@@ -1749,14 +1605,7 @@
           <w:b/>
           <w:sz w:val="24"/>
         </w:rPr>
-        <w:t>*****************</w:t>
-      </w:r>
-      <w:r>
-        <w:rPr>
-          <w:b/>
-          <w:sz w:val="24"/>
-        </w:rPr>
-        <w:t>*********</w:t>
+        <w:t>**************************</w:t>
       </w:r>
       <w:r>
         <w:rPr>
@@ -1864,36 +1713,121 @@
           <w:i/>
         </w:rPr>
       </w:pPr>
-      <w:r>
+    </w:p>
+    <w:p>
+      <w:pPr>
+        <w:spacing w:line="276" w:lineRule="auto"/>
         <w:rPr>
           <w:i/>
         </w:rPr>
-        <w:t>For this to happen, there is one thing to</w:t>
-      </w:r>
-      <w:r>
+      </w:pPr>
+    </w:p>
+    <w:p>
+      <w:pPr>
+        <w:spacing w:line="276" w:lineRule="auto"/>
         <w:rPr>
           <w:i/>
         </w:rPr>
-        <w:t xml:space="preserve"> be done from your</w:t>
-      </w:r>
-      <w:r>
+      </w:pPr>
+    </w:p>
+    <w:p>
+      <w:pPr>
+        <w:spacing w:line="276" w:lineRule="auto"/>
         <w:rPr>
           <w:i/>
         </w:rPr>
-        <w:t xml:space="preserve"> </w:t>
-      </w:r>
-      <w:r>
+      </w:pPr>
+    </w:p>
+    <w:p>
+      <w:pPr>
+        <w:spacing w:line="276" w:lineRule="auto"/>
         <w:rPr>
           <w:i/>
         </w:rPr>
-        <w:t>channeling center</w:t>
-      </w:r>
-      <w:r>
+      </w:pPr>
+    </w:p>
+    <w:p>
+      <w:pPr>
+        <w:spacing w:line="276" w:lineRule="auto"/>
         <w:rPr>
           <w:i/>
         </w:rPr>
-        <w:t xml:space="preserve">. </w:t>
-      </w:r>
+      </w:pPr>
+    </w:p>
+    <w:p>
+      <w:pPr>
+        <w:spacing w:line="276" w:lineRule="auto"/>
+        <w:rPr>
+          <w:i/>
+        </w:rPr>
+      </w:pPr>
+    </w:p>
+    <w:p>
+      <w:pPr>
+        <w:spacing w:line="276" w:lineRule="auto"/>
+        <w:rPr>
+          <w:i/>
+        </w:rPr>
+      </w:pPr>
+    </w:p>
+    <w:p>
+      <w:pPr>
+        <w:spacing w:line="276" w:lineRule="auto"/>
+        <w:rPr>
+          <w:i/>
+        </w:rPr>
+      </w:pPr>
+    </w:p>
+    <w:p>
+      <w:pPr>
+        <w:spacing w:line="276" w:lineRule="auto"/>
+        <w:rPr>
+          <w:i/>
+        </w:rPr>
+      </w:pPr>
+    </w:p>
+    <w:p>
+      <w:pPr>
+        <w:spacing w:line="276" w:lineRule="auto"/>
+        <w:rPr>
+          <w:i/>
+        </w:rPr>
+      </w:pPr>
+    </w:p>
+    <w:p>
+      <w:pPr>
+        <w:spacing w:line="276" w:lineRule="auto"/>
+        <w:rPr>
+          <w:i/>
+        </w:rPr>
+      </w:pPr>
+    </w:p>
+    <w:p>
+      <w:pPr>
+        <w:spacing w:line="276" w:lineRule="auto"/>
+        <w:rPr>
+          <w:i/>
+        </w:rPr>
+      </w:pPr>
+      <w:r>
+        <w:rPr>
+          <w:i/>
+        </w:rPr>
+        <w:t xml:space="preserve">For this to happen, there is one thing to be done from your channeling center. </w:t>
+      </w:r>
+    </w:p>
+    <w:p>
+      <w:pPr>
+        <w:spacing w:line="276" w:lineRule="auto"/>
+      </w:pPr>
+      <w:r>
+        <w:t>Definitely there is a responsible nurse for each doctor to arrange the queue for the doctor. We will give a mobile phone with this application for them.</w:t>
+      </w:r>
+    </w:p>
+    <w:p>
+      <w:pPr>
+        <w:spacing w:line="276" w:lineRule="auto"/>
+      </w:pPr>
     </w:p>
     <w:p>
       <w:pPr>
@@ -1904,15 +1838,14 @@
           <w:noProof/>
           <w:lang w:eastAsia="en-US"/>
         </w:rPr>
-        <w:lastRenderedPageBreak/>
         <w:drawing>
-          <wp:anchor distT="0" distB="0" distL="114300" distR="114300" simplePos="0" relativeHeight="251668480" behindDoc="0" locked="0" layoutInCell="1" allowOverlap="1" wp14:anchorId="00D4FBE6" wp14:editId="05D04C19">
+          <wp:anchor distT="0" distB="0" distL="114300" distR="114300" simplePos="0" relativeHeight="251666432" behindDoc="0" locked="0" layoutInCell="1" allowOverlap="1" wp14:anchorId="584787C3" wp14:editId="4B301C1B">
             <wp:simplePos x="0" y="0"/>
             <wp:positionH relativeFrom="margin">
-              <wp:align>center</wp:align>
+              <wp:posOffset>1819910</wp:posOffset>
             </wp:positionH>
             <wp:positionV relativeFrom="paragraph">
-              <wp:posOffset>346521</wp:posOffset>
+              <wp:posOffset>386715</wp:posOffset>
             </wp:positionV>
             <wp:extent cx="2443480" cy="4284345"/>
             <wp:effectExtent l="0" t="0" r="0" b="1905"/>
@@ -1929,7 +1862,7 @@
                     <pic:cNvPicPr/>
                   </pic:nvPicPr>
                   <pic:blipFill>
-                    <a:blip r:embed="rId12">
+                    <a:blip r:embed="rId11">
                       <a:extLst>
                         <a:ext uri="{28A0092B-C50C-407E-A947-70E740481C1C}">
                           <a14:useLocalDpi xmlns:a14="http://schemas.microsoft.com/office/drawing/2010/main" val="0"/>
@@ -1961,9 +1894,21 @@
           </wp:anchor>
         </w:drawing>
       </w:r>
-      <w:r>
-        <w:t>Definitely there is a responsible nurse for each doctor to arrange the queue for the doctor. We will give a mobile phone with this application for them.</w:t>
-      </w:r>
+    </w:p>
+    <w:p>
+      <w:pPr>
+        <w:spacing w:line="276" w:lineRule="auto"/>
+      </w:pPr>
+    </w:p>
+    <w:p>
+      <w:pPr>
+        <w:spacing w:line="276" w:lineRule="auto"/>
+      </w:pPr>
+    </w:p>
+    <w:p>
+      <w:pPr>
+        <w:spacing w:line="276" w:lineRule="auto"/>
+      </w:pPr>
     </w:p>
     <w:p>
       <w:pPr>
@@ -1971,28 +1916,7 @@
         <w:ind w:left="0"/>
       </w:pPr>
       <w:r>
-        <w:t>Example:</w:t>
-      </w:r>
-      <w:r>
-        <w:t xml:space="preserve"> </w:t>
-      </w:r>
-      <w:r>
-        <w:t>If current patient number is 4 and when</w:t>
-      </w:r>
-      <w:r>
-        <w:t xml:space="preserve"> she calling </w:t>
-      </w:r>
-      <w:r>
-        <w:t xml:space="preserve">to the </w:t>
-      </w:r>
-      <w:r>
-        <w:t xml:space="preserve">patient with number </w:t>
-      </w:r>
-      <w:r>
-        <w:t>5,</w:t>
-      </w:r>
-      <w:r>
-        <w:t xml:space="preserve"> she has to </w:t>
+        <w:t xml:space="preserve">Example: If current patient number is 4 and when she calling to the patient with number 5, she has to </w:t>
       </w:r>
       <w:proofErr w:type="gramStart"/>
       <w:r>
@@ -2019,97 +1943,235 @@
         <w:t xml:space="preserve"> </w:t>
       </w:r>
       <w:r>
-        <w:t xml:space="preserve">  button</w:t>
-      </w:r>
-      <w:r>
-        <w:t xml:space="preserve"> of the application</w:t>
-      </w:r>
-      <w:r>
-        <w:t>.</w:t>
-      </w:r>
-      <w:r>
-        <w:t xml:space="preserve"> Then all patients will get to know that current number is 5</w:t>
-      </w:r>
-      <w:proofErr w:type="gramStart"/>
-      <w:r>
-        <w:t>.(</w:t>
-      </w:r>
-      <w:proofErr w:type="gramEnd"/>
-      <w:r>
-        <w:t xml:space="preserve">This is very simple mobile application and they don’t need any previous experience or knowledge about this to act on </w:t>
-      </w:r>
-      <w:bookmarkStart w:id="0" w:name="_GoBack"/>
-      <w:r>
-        <w:t>this</w:t>
-      </w:r>
-      <w:bookmarkEnd w:id="0"/>
-      <w:r>
-        <w:t>)</w:t>
-      </w:r>
-    </w:p>
-    <w:p>
-      <w:pPr>
-        <w:pStyle w:val="Heading2"/>
-        <w:spacing w:line="276" w:lineRule="auto"/>
-      </w:pPr>
-    </w:p>
-    <w:p>
-      <w:pPr>
-        <w:pStyle w:val="Heading2"/>
-        <w:spacing w:line="276" w:lineRule="auto"/>
+        <w:t xml:space="preserve">  button of the application. Then all patients will get to know that current number is 5. (This is very simple mobile application and they don’t need any previous experience or knowledge about this to act on this)</w:t>
+      </w:r>
+    </w:p>
+    <w:p>
+      <w:pPr>
+        <w:spacing w:line="276" w:lineRule="auto"/>
+      </w:pPr>
+    </w:p>
+    <w:p>
+      <w:pPr>
+        <w:spacing w:line="276" w:lineRule="auto"/>
+      </w:pPr>
+    </w:p>
+    <w:p>
+      <w:pPr>
+        <w:spacing w:line="276" w:lineRule="auto"/>
+      </w:pPr>
+    </w:p>
+    <w:p>
+      <w:pPr>
+        <w:spacing w:line="276" w:lineRule="auto"/>
+      </w:pPr>
+    </w:p>
+    <w:p>
+      <w:pPr>
+        <w:spacing w:line="276" w:lineRule="auto"/>
+      </w:pPr>
+    </w:p>
+    <w:p>
+      <w:pPr>
+        <w:spacing w:line="276" w:lineRule="auto"/>
+      </w:pPr>
+      <w:r>
         <w:rPr>
-          <w:color w:val="002060"/>
-          <w:sz w:val="28"/>
+          <w:noProof/>
+          <w:lang w:eastAsia="en-US"/>
         </w:rPr>
-      </w:pPr>
-      <w:r>
+        <w:drawing>
+          <wp:anchor distT="0" distB="0" distL="114300" distR="114300" simplePos="0" relativeHeight="251667456" behindDoc="1" locked="0" layoutInCell="1" allowOverlap="1">
+            <wp:simplePos x="0" y="0"/>
+            <wp:positionH relativeFrom="column">
+              <wp:posOffset>4059555</wp:posOffset>
+            </wp:positionH>
+            <wp:positionV relativeFrom="paragraph">
+              <wp:posOffset>2540</wp:posOffset>
+            </wp:positionV>
+            <wp:extent cx="1936115" cy="3676650"/>
+            <wp:effectExtent l="0" t="0" r="6985" b="0"/>
+            <wp:wrapTight wrapText="bothSides">
+              <wp:wrapPolygon edited="0">
+                <wp:start x="0" y="0"/>
+                <wp:lineTo x="0" y="21488"/>
+                <wp:lineTo x="21465" y="21488"/>
+                <wp:lineTo x="21465" y="0"/>
+                <wp:lineTo x="0" y="0"/>
+              </wp:wrapPolygon>
+            </wp:wrapTight>
+            <wp:docPr id="4" name="Picture 4" descr="C:\Users\malindak.DTECH\AppData\Local\Microsoft\Windows\INetCache\Content.Word\floor_standing_POP_poster_board_stands_display_stand.jpg"/>
+            <wp:cNvGraphicFramePr>
+              <a:graphicFrameLocks xmlns:a="http://schemas.openxmlformats.org/drawingml/2006/main" noChangeAspect="1"/>
+            </wp:cNvGraphicFramePr>
+            <a:graphic xmlns:a="http://schemas.openxmlformats.org/drawingml/2006/main">
+              <a:graphicData uri="http://schemas.openxmlformats.org/drawingml/2006/picture">
+                <pic:pic xmlns:pic="http://schemas.openxmlformats.org/drawingml/2006/picture">
+                  <pic:nvPicPr>
+                    <pic:cNvPr id="0" name="Picture 2" descr="C:\Users\malindak.DTECH\AppData\Local\Microsoft\Windows\INetCache\Content.Word\floor_standing_POP_poster_board_stands_display_stand.jpg"/>
+                    <pic:cNvPicPr>
+                      <a:picLocks noChangeAspect="1" noChangeArrowheads="1"/>
+                    </pic:cNvPicPr>
+                  </pic:nvPicPr>
+                  <pic:blipFill>
+                    <a:blip r:embed="rId12">
+                      <a:extLst>
+                        <a:ext uri="{28A0092B-C50C-407E-A947-70E740481C1C}">
+                          <a14:useLocalDpi xmlns:a14="http://schemas.microsoft.com/office/drawing/2010/main" val="0"/>
+                        </a:ext>
+                      </a:extLst>
+                    </a:blip>
+                    <a:srcRect/>
+                    <a:stretch>
+                      <a:fillRect/>
+                    </a:stretch>
+                  </pic:blipFill>
+                  <pic:spPr bwMode="auto">
+                    <a:xfrm>
+                      <a:off x="0" y="0"/>
+                      <a:ext cx="1936115" cy="3676650"/>
+                    </a:xfrm>
+                    <a:prstGeom prst="rect">
+                      <a:avLst/>
+                    </a:prstGeom>
+                    <a:noFill/>
+                    <a:ln>
+                      <a:noFill/>
+                    </a:ln>
+                  </pic:spPr>
+                </pic:pic>
+              </a:graphicData>
+            </a:graphic>
+            <wp14:sizeRelH relativeFrom="page">
+              <wp14:pctWidth>0</wp14:pctWidth>
+            </wp14:sizeRelH>
+            <wp14:sizeRelV relativeFrom="page">
+              <wp14:pctHeight>0</wp14:pctHeight>
+            </wp14:sizeRelV>
+          </wp:anchor>
+        </w:drawing>
+      </w:r>
+    </w:p>
+    <w:p>
+      <w:pPr>
+        <w:spacing w:line="276" w:lineRule="auto"/>
         <w:rPr>
-          <w:color w:val="002060"/>
-          <w:sz w:val="28"/>
+          <w:color w:val="C00000"/>
+          <w:sz w:val="32"/>
         </w:rPr>
-        <w:t>CHANNELLING CENTER</w:t>
-      </w:r>
+      </w:pPr>
       <w:r>
         <w:rPr>
-          <w:color w:val="002060"/>
-          <w:sz w:val="28"/>
+          <w:color w:val="C00000"/>
+          <w:sz w:val="32"/>
         </w:rPr>
-        <w:t xml:space="preserve"> responsibilities</w:t>
-      </w:r>
-    </w:p>
-    <w:p>
-      <w:pPr>
-        <w:spacing w:line="276" w:lineRule="auto"/>
-      </w:pPr>
-      <w:r>
-        <w:t>Your only responsibility is to update the application with ongoing patient number.</w:t>
-      </w:r>
-    </w:p>
-    <w:p>
-      <w:pPr>
-        <w:spacing w:line="276" w:lineRule="auto"/>
-      </w:pPr>
-    </w:p>
-    <w:p>
-      <w:pPr>
-        <w:pStyle w:val="Heading2"/>
-        <w:spacing w:line="276" w:lineRule="auto"/>
-        <w:rPr>
-          <w:color w:val="002060"/>
-        </w:rPr>
-      </w:pPr>
-      <w:r>
-        <w:rPr>
-          <w:color w:val="002060"/>
-        </w:rPr>
-        <w:t>docvisit.lk</w:t>
-      </w:r>
-      <w:r>
-        <w:rPr>
-          <w:color w:val="002060"/>
-        </w:rPr>
-        <w:t xml:space="preserve"> responsibilities</w:t>
-      </w:r>
+        <w:t>RESPONSIBILITIES</w:t>
+      </w:r>
+    </w:p>
+    <w:p>
+      <w:pPr>
+        <w:spacing w:line="276" w:lineRule="auto"/>
+      </w:pPr>
+    </w:p>
+    <w:p>
+      <w:pPr>
+        <w:spacing w:line="276" w:lineRule="auto"/>
+      </w:pPr>
+      <w:r>
+        <w:t>All advertising tasks will be carried out by our team.</w:t>
+      </w:r>
+    </w:p>
+    <w:p>
+      <w:pPr>
+        <w:spacing w:line="276" w:lineRule="auto"/>
+      </w:pPr>
+    </w:p>
+    <w:p>
+      <w:pPr>
+        <w:pStyle w:val="ListParagraph"/>
+        <w:numPr>
+          <w:ilvl w:val="0"/>
+          <w:numId w:val="6"/>
+        </w:numPr>
+        <w:spacing w:line="276" w:lineRule="auto"/>
+      </w:pPr>
+      <w:r>
+        <w:t>Radio advertisements</w:t>
+      </w:r>
+    </w:p>
+    <w:p>
+      <w:pPr>
+        <w:pStyle w:val="ListParagraph"/>
+        <w:numPr>
+          <w:ilvl w:val="0"/>
+          <w:numId w:val="6"/>
+        </w:numPr>
+        <w:spacing w:line="276" w:lineRule="auto"/>
+      </w:pPr>
+      <w:r>
+        <w:t>TV advertisements</w:t>
+      </w:r>
+    </w:p>
+    <w:p>
+      <w:pPr>
+        <w:pStyle w:val="ListParagraph"/>
+        <w:numPr>
+          <w:ilvl w:val="0"/>
+          <w:numId w:val="6"/>
+        </w:numPr>
+        <w:spacing w:line="276" w:lineRule="auto"/>
+      </w:pPr>
+      <w:r>
+        <w:t>Newspaper advertisements</w:t>
+      </w:r>
+    </w:p>
+    <w:p>
+      <w:pPr>
+        <w:pStyle w:val="ListParagraph"/>
+        <w:numPr>
+          <w:ilvl w:val="0"/>
+          <w:numId w:val="6"/>
+        </w:numPr>
+        <w:spacing w:line="276" w:lineRule="auto"/>
+      </w:pPr>
+      <w:r>
+        <w:t>Posting help guides in your channeling center</w:t>
+      </w:r>
+    </w:p>
+    <w:p>
+      <w:pPr>
+        <w:pStyle w:val="ListParagraph"/>
+        <w:spacing w:line="276" w:lineRule="auto"/>
+        <w:ind w:left="792"/>
+      </w:pPr>
+    </w:p>
+    <w:p>
+      <w:pPr>
+        <w:spacing w:line="276" w:lineRule="auto"/>
+      </w:pPr>
+      <w:r>
+        <w:t xml:space="preserve"> And we will distribute handouts and help guides for motivate/helping patients to use this application for the first time. </w:t>
+      </w:r>
+    </w:p>
+    <w:p>
+      <w:pPr>
+        <w:spacing w:line="276" w:lineRule="auto"/>
+      </w:pPr>
+    </w:p>
+    <w:p>
+      <w:pPr>
+        <w:spacing w:line="276" w:lineRule="auto"/>
+      </w:pPr>
+    </w:p>
+    <w:p>
+      <w:pPr>
+        <w:spacing w:line="276" w:lineRule="auto"/>
+      </w:pPr>
+    </w:p>
+    <w:p>
+      <w:pPr>
+        <w:spacing w:line="276" w:lineRule="auto"/>
+      </w:pPr>
     </w:p>
     <w:p>
       <w:pPr>
@@ -2132,8 +2194,13 @@
         <w:t xml:space="preserve"> </w:t>
       </w:r>
       <w:r>
-        <w:t>are fully automated and it will updates all the patients with this application on correct time and accurate manner. And our team is responsible for advertise about this application and motivate patients to use this application.</w:t>
-      </w:r>
+        <w:t xml:space="preserve">are fully automated and it will updates all the patients on correct time and accurate manner. </w:t>
+      </w:r>
+    </w:p>
+    <w:p>
+      <w:pPr>
+        <w:spacing w:line="276" w:lineRule="auto"/>
+      </w:pPr>
     </w:p>
     <w:p>
       <w:pPr>
@@ -2199,7 +2266,7 @@
           <w:tag w:val=""/>
           <w:id w:val="-600561709"/>
           <w:dataBinding w:prefixMappings="xmlns:ns0='http://schemas.microsoft.com/office/2006/coverPageProps' " w:xpath="/ns0:CoverPageProperties[1]/ns0:PublishDate[1]" w:storeItemID="{55AF091B-3C7A-41E3-B477-F2FDAA23CFDA}"/>
-          <w:date w:fullDate="2016-11-06T00:00:00Z">
+          <w:date w:fullDate="2016-11-10T00:00:00Z">
             <w:dateFormat w:val="M/d/yyyy"/>
             <w:lid w:val="en-US"/>
             <w:storeMappedDataAs w:val="dateTime"/>
@@ -2217,7 +2284,7 @@
                 <w:pStyle w:val="Footer"/>
               </w:pPr>
               <w:r>
-                <w:t>11/6/2016</w:t>
+                <w:t>11/10/2016</w:t>
               </w:r>
             </w:p>
           </w:tc>
@@ -2271,7 +2338,7 @@
             <w:rPr>
               <w:noProof/>
             </w:rPr>
-            <w:t>4</w:t>
+            <w:t>1</w:t>
           </w:r>
           <w:r>
             <w:fldChar w:fldCharType="end"/>
@@ -2324,6 +2391,32 @@
 
 <file path=word/numbering.xml><?xml version="1.0" encoding="utf-8"?>
 <w:numbering xmlns:wpc="http://schemas.microsoft.com/office/word/2010/wordprocessingCanvas" xmlns:mc="http://schemas.openxmlformats.org/markup-compatibility/2006" xmlns:o="urn:schemas-microsoft-com:office:office" xmlns:r="http://schemas.openxmlformats.org/officeDocument/2006/relationships" xmlns:m="http://schemas.openxmlformats.org/officeDocument/2006/math" xmlns:v="urn:schemas-microsoft-com:vml" xmlns:wp14="http://schemas.microsoft.com/office/word/2010/wordprocessingDrawing" xmlns:wp="http://schemas.openxmlformats.org/drawingml/2006/wordprocessingDrawing" xmlns:w10="urn:schemas-microsoft-com:office:word" xmlns:w="http://schemas.openxmlformats.org/wordprocessingml/2006/main" xmlns:w14="http://schemas.microsoft.com/office/word/2010/wordml" xmlns:w15="http://schemas.microsoft.com/office/word/2012/wordml" xmlns:wpg="http://schemas.microsoft.com/office/word/2010/wordprocessingGroup" xmlns:wpi="http://schemas.microsoft.com/office/word/2010/wordprocessingInk" xmlns:wne="http://schemas.microsoft.com/office/word/2006/wordml" xmlns:wps="http://schemas.microsoft.com/office/word/2010/wordprocessingShape" mc:Ignorable="w14 w15 wp14">
+  <w:numPicBullet w:numPicBulletId="0">
+    <w:pict>
+      <v:shapetype w14:anchorId="5580BD2F" id="_x0000_t75" coordsize="21600,21600" o:spt="75" o:preferrelative="t" path="m@4@5l@4@11@9@11@9@5xe" filled="f" stroked="f">
+        <v:stroke joinstyle="miter"/>
+        <v:formulas>
+          <v:f eqn="if lineDrawn pixelLineWidth 0"/>
+          <v:f eqn="sum @0 1 0"/>
+          <v:f eqn="sum 0 0 @1"/>
+          <v:f eqn="prod @2 1 2"/>
+          <v:f eqn="prod @3 21600 pixelWidth"/>
+          <v:f eqn="prod @3 21600 pixelHeight"/>
+          <v:f eqn="sum @0 0 1"/>
+          <v:f eqn="prod @6 1 2"/>
+          <v:f eqn="prod @7 21600 pixelWidth"/>
+          <v:f eqn="sum @8 21600 0"/>
+          <v:f eqn="prod @7 21600 pixelHeight"/>
+          <v:f eqn="sum @10 21600 0"/>
+        </v:formulas>
+        <v:path o:extrusionok="f" gradientshapeok="t" o:connecttype="rect"/>
+        <o:lock v:ext="edit" aspectratio="t"/>
+      </v:shapetype>
+      <v:shape id="_x0000_i1033" type="#_x0000_t75" style="width:11.25pt;height:11.25pt" o:bullet="t">
+        <v:imagedata r:id="rId1" o:title="msoCE06"/>
+      </v:shape>
+    </w:pict>
+  </w:numPicBullet>
   <w:abstractNum w:abstractNumId="0">
     <w:nsid w:val="FFFFFF89"/>
     <w:multiLevelType w:val="singleLevel"/>
@@ -2345,6 +2438,120 @@
     </w:lvl>
   </w:abstractNum>
   <w:abstractNum w:abstractNumId="1">
+    <w:nsid w:val="0AFD3CA5"/>
+    <w:multiLevelType w:val="hybridMultilevel"/>
+    <w:tmpl w:val="77E6374A"/>
+    <w:lvl w:ilvl="0" w:tplc="04090007">
+      <w:start w:val="1"/>
+      <w:numFmt w:val="bullet"/>
+      <w:lvlText w:val=""/>
+      <w:lvlPicBulletId w:val="0"/>
+      <w:lvlJc w:val="left"/>
+      <w:pPr>
+        <w:ind w:left="792" w:hanging="360"/>
+      </w:pPr>
+      <w:rPr>
+        <w:rFonts w:ascii="Symbol" w:hAnsi="Symbol" w:hint="default"/>
+      </w:rPr>
+    </w:lvl>
+    <w:lvl w:ilvl="1" w:tplc="04090003" w:tentative="1">
+      <w:start w:val="1"/>
+      <w:numFmt w:val="bullet"/>
+      <w:lvlText w:val="o"/>
+      <w:lvlJc w:val="left"/>
+      <w:pPr>
+        <w:ind w:left="1512" w:hanging="360"/>
+      </w:pPr>
+      <w:rPr>
+        <w:rFonts w:ascii="Courier New" w:hAnsi="Courier New" w:cs="Courier New" w:hint="default"/>
+      </w:rPr>
+    </w:lvl>
+    <w:lvl w:ilvl="2" w:tplc="04090005" w:tentative="1">
+      <w:start w:val="1"/>
+      <w:numFmt w:val="bullet"/>
+      <w:lvlText w:val=""/>
+      <w:lvlJc w:val="left"/>
+      <w:pPr>
+        <w:ind w:left="2232" w:hanging="360"/>
+      </w:pPr>
+      <w:rPr>
+        <w:rFonts w:ascii="Wingdings" w:hAnsi="Wingdings" w:hint="default"/>
+      </w:rPr>
+    </w:lvl>
+    <w:lvl w:ilvl="3" w:tplc="04090001" w:tentative="1">
+      <w:start w:val="1"/>
+      <w:numFmt w:val="bullet"/>
+      <w:lvlText w:val=""/>
+      <w:lvlJc w:val="left"/>
+      <w:pPr>
+        <w:ind w:left="2952" w:hanging="360"/>
+      </w:pPr>
+      <w:rPr>
+        <w:rFonts w:ascii="Symbol" w:hAnsi="Symbol" w:hint="default"/>
+      </w:rPr>
+    </w:lvl>
+    <w:lvl w:ilvl="4" w:tplc="04090003" w:tentative="1">
+      <w:start w:val="1"/>
+      <w:numFmt w:val="bullet"/>
+      <w:lvlText w:val="o"/>
+      <w:lvlJc w:val="left"/>
+      <w:pPr>
+        <w:ind w:left="3672" w:hanging="360"/>
+      </w:pPr>
+      <w:rPr>
+        <w:rFonts w:ascii="Courier New" w:hAnsi="Courier New" w:cs="Courier New" w:hint="default"/>
+      </w:rPr>
+    </w:lvl>
+    <w:lvl w:ilvl="5" w:tplc="04090005" w:tentative="1">
+      <w:start w:val="1"/>
+      <w:numFmt w:val="bullet"/>
+      <w:lvlText w:val=""/>
+      <w:lvlJc w:val="left"/>
+      <w:pPr>
+        <w:ind w:left="4392" w:hanging="360"/>
+      </w:pPr>
+      <w:rPr>
+        <w:rFonts w:ascii="Wingdings" w:hAnsi="Wingdings" w:hint="default"/>
+      </w:rPr>
+    </w:lvl>
+    <w:lvl w:ilvl="6" w:tplc="04090001" w:tentative="1">
+      <w:start w:val="1"/>
+      <w:numFmt w:val="bullet"/>
+      <w:lvlText w:val=""/>
+      <w:lvlJc w:val="left"/>
+      <w:pPr>
+        <w:ind w:left="5112" w:hanging="360"/>
+      </w:pPr>
+      <w:rPr>
+        <w:rFonts w:ascii="Symbol" w:hAnsi="Symbol" w:hint="default"/>
+      </w:rPr>
+    </w:lvl>
+    <w:lvl w:ilvl="7" w:tplc="04090003" w:tentative="1">
+      <w:start w:val="1"/>
+      <w:numFmt w:val="bullet"/>
+      <w:lvlText w:val="o"/>
+      <w:lvlJc w:val="left"/>
+      <w:pPr>
+        <w:ind w:left="5832" w:hanging="360"/>
+      </w:pPr>
+      <w:rPr>
+        <w:rFonts w:ascii="Courier New" w:hAnsi="Courier New" w:cs="Courier New" w:hint="default"/>
+      </w:rPr>
+    </w:lvl>
+    <w:lvl w:ilvl="8" w:tplc="04090005" w:tentative="1">
+      <w:start w:val="1"/>
+      <w:numFmt w:val="bullet"/>
+      <w:lvlText w:val=""/>
+      <w:lvlJc w:val="left"/>
+      <w:pPr>
+        <w:ind w:left="6552" w:hanging="360"/>
+      </w:pPr>
+      <w:rPr>
+        <w:rFonts w:ascii="Wingdings" w:hAnsi="Wingdings" w:hint="default"/>
+      </w:rPr>
+    </w:lvl>
+  </w:abstractNum>
+  <w:abstractNum w:abstractNumId="2">
     <w:nsid w:val="1B99711B"/>
     <w:multiLevelType w:val="hybridMultilevel"/>
     <w:tmpl w:val="E8CA0FBA"/>
@@ -2430,7 +2637,7 @@
       </w:pPr>
     </w:lvl>
   </w:abstractNum>
-  <w:abstractNum w:abstractNumId="2">
+  <w:abstractNum w:abstractNumId="3">
     <w:nsid w:val="256D6D20"/>
     <w:multiLevelType w:val="hybridMultilevel"/>
     <w:tmpl w:val="B4DE4594"/>
@@ -2544,7 +2751,96 @@
       </w:rPr>
     </w:lvl>
   </w:abstractNum>
-  <w:abstractNum w:abstractNumId="3">
+  <w:abstractNum w:abstractNumId="4">
+    <w:nsid w:val="40C741A5"/>
+    <w:multiLevelType w:val="hybridMultilevel"/>
+    <w:tmpl w:val="6D885EC4"/>
+    <w:lvl w:ilvl="0" w:tplc="6688DF4E">
+      <w:start w:val="1"/>
+      <w:numFmt w:val="decimal"/>
+      <w:lvlText w:val="%1."/>
+      <w:lvlJc w:val="left"/>
+      <w:pPr>
+        <w:ind w:left="792" w:hanging="360"/>
+      </w:pPr>
+      <w:rPr>
+        <w:rFonts w:hint="default"/>
+      </w:rPr>
+    </w:lvl>
+    <w:lvl w:ilvl="1" w:tplc="04090019" w:tentative="1">
+      <w:start w:val="1"/>
+      <w:numFmt w:val="lowerLetter"/>
+      <w:lvlText w:val="%2."/>
+      <w:lvlJc w:val="left"/>
+      <w:pPr>
+        <w:ind w:left="1512" w:hanging="360"/>
+      </w:pPr>
+    </w:lvl>
+    <w:lvl w:ilvl="2" w:tplc="0409001B" w:tentative="1">
+      <w:start w:val="1"/>
+      <w:numFmt w:val="lowerRoman"/>
+      <w:lvlText w:val="%3."/>
+      <w:lvlJc w:val="right"/>
+      <w:pPr>
+        <w:ind w:left="2232" w:hanging="180"/>
+      </w:pPr>
+    </w:lvl>
+    <w:lvl w:ilvl="3" w:tplc="0409000F" w:tentative="1">
+      <w:start w:val="1"/>
+      <w:numFmt w:val="decimal"/>
+      <w:lvlText w:val="%4."/>
+      <w:lvlJc w:val="left"/>
+      <w:pPr>
+        <w:ind w:left="2952" w:hanging="360"/>
+      </w:pPr>
+    </w:lvl>
+    <w:lvl w:ilvl="4" w:tplc="04090019" w:tentative="1">
+      <w:start w:val="1"/>
+      <w:numFmt w:val="lowerLetter"/>
+      <w:lvlText w:val="%5."/>
+      <w:lvlJc w:val="left"/>
+      <w:pPr>
+        <w:ind w:left="3672" w:hanging="360"/>
+      </w:pPr>
+    </w:lvl>
+    <w:lvl w:ilvl="5" w:tplc="0409001B" w:tentative="1">
+      <w:start w:val="1"/>
+      <w:numFmt w:val="lowerRoman"/>
+      <w:lvlText w:val="%6."/>
+      <w:lvlJc w:val="right"/>
+      <w:pPr>
+        <w:ind w:left="4392" w:hanging="180"/>
+      </w:pPr>
+    </w:lvl>
+    <w:lvl w:ilvl="6" w:tplc="0409000F" w:tentative="1">
+      <w:start w:val="1"/>
+      <w:numFmt w:val="decimal"/>
+      <w:lvlText w:val="%7."/>
+      <w:lvlJc w:val="left"/>
+      <w:pPr>
+        <w:ind w:left="5112" w:hanging="360"/>
+      </w:pPr>
+    </w:lvl>
+    <w:lvl w:ilvl="7" w:tplc="04090019" w:tentative="1">
+      <w:start w:val="1"/>
+      <w:numFmt w:val="lowerLetter"/>
+      <w:lvlText w:val="%8."/>
+      <w:lvlJc w:val="left"/>
+      <w:pPr>
+        <w:ind w:left="5832" w:hanging="360"/>
+      </w:pPr>
+    </w:lvl>
+    <w:lvl w:ilvl="8" w:tplc="0409001B" w:tentative="1">
+      <w:start w:val="1"/>
+      <w:numFmt w:val="lowerRoman"/>
+      <w:lvlText w:val="%9."/>
+      <w:lvlJc w:val="right"/>
+      <w:pPr>
+        <w:ind w:left="6552" w:hanging="180"/>
+      </w:pPr>
+    </w:lvl>
+  </w:abstractNum>
+  <w:abstractNum w:abstractNumId="5">
     <w:nsid w:val="53EB27A3"/>
     <w:multiLevelType w:val="hybridMultilevel"/>
     <w:tmpl w:val="81A076EA"/>
@@ -2630,7 +2926,7 @@
       </w:pPr>
     </w:lvl>
   </w:abstractNum>
-  <w:abstractNum w:abstractNumId="4">
+  <w:abstractNum w:abstractNumId="6">
     <w:nsid w:val="64607563"/>
     <w:multiLevelType w:val="hybridMultilevel"/>
     <w:tmpl w:val="758AA8AC"/>
@@ -2720,16 +3016,22 @@
     <w:abstractNumId w:val="0"/>
   </w:num>
   <w:num w:numId="2">
+    <w:abstractNumId w:val="3"/>
+  </w:num>
+  <w:num w:numId="3">
     <w:abstractNumId w:val="2"/>
   </w:num>
-  <w:num w:numId="3">
-    <w:abstractNumId w:val="1"/>
-  </w:num>
   <w:num w:numId="4">
-    <w:abstractNumId w:val="3"/>
+    <w:abstractNumId w:val="5"/>
   </w:num>
   <w:num w:numId="5">
+    <w:abstractNumId w:val="6"/>
+  </w:num>
+  <w:num w:numId="6">
     <w:abstractNumId w:val="4"/>
+  </w:num>
+  <w:num w:numId="7">
+    <w:abstractNumId w:val="1"/>
   </w:num>
 </w:numbering>
 </file>
@@ -2756,7 +3058,7 @@
   <w:latentStyles w:defLockedState="0" w:defUIPriority="99" w:defSemiHidden="0" w:defUnhideWhenUsed="0" w:defQFormat="0" w:count="371">
     <w:lsdException w:name="Normal" w:uiPriority="0" w:qFormat="1"/>
     <w:lsdException w:name="heading 1" w:uiPriority="9" w:qFormat="1"/>
-    <w:lsdException w:name="heading 2" w:semiHidden="1" w:uiPriority="0" w:unhideWhenUsed="1" w:qFormat="1"/>
+    <w:lsdException w:name="heading 2" w:semiHidden="1" w:uiPriority="1" w:unhideWhenUsed="1" w:qFormat="1"/>
     <w:lsdException w:name="heading 3" w:semiHidden="1" w:uiPriority="9" w:unhideWhenUsed="1" w:qFormat="1"/>
     <w:lsdException w:name="heading 4" w:semiHidden="1" w:uiPriority="9" w:unhideWhenUsed="1"/>
     <w:lsdException w:name="heading 5" w:semiHidden="1" w:uiPriority="9" w:unhideWhenUsed="1" w:qFormat="1"/>
@@ -2816,7 +3118,7 @@
     <w:lsdException w:name="List Number 3" w:semiHidden="1" w:unhideWhenUsed="1"/>
     <w:lsdException w:name="List Number 4" w:semiHidden="1" w:unhideWhenUsed="1"/>
     <w:lsdException w:name="List Number 5" w:semiHidden="1" w:unhideWhenUsed="1"/>
-    <w:lsdException w:name="Title" w:uiPriority="10" w:qFormat="1"/>
+    <w:lsdException w:name="Title" w:uiPriority="1" w:qFormat="1"/>
     <w:lsdException w:name="Closing" w:semiHidden="1" w:unhideWhenUsed="1"/>
     <w:lsdException w:name="Signature" w:semiHidden="1" w:unhideWhenUsed="1"/>
     <w:lsdException w:name="Default Paragraph Font" w:semiHidden="1" w:uiPriority="1" w:unhideWhenUsed="1"/>
@@ -2828,7 +3130,7 @@
     <w:lsdException w:name="List Continue 4" w:semiHidden="1" w:unhideWhenUsed="1"/>
     <w:lsdException w:name="List Continue 5" w:semiHidden="1" w:unhideWhenUsed="1"/>
     <w:lsdException w:name="Message Header" w:semiHidden="1" w:unhideWhenUsed="1"/>
-    <w:lsdException w:name="Subtitle" w:uiPriority="11" w:qFormat="1"/>
+    <w:lsdException w:name="Subtitle" w:uiPriority="1" w:qFormat="1"/>
     <w:lsdException w:name="Salutation" w:semiHidden="1" w:unhideWhenUsed="1"/>
     <w:lsdException w:name="Date" w:semiHidden="1" w:unhideWhenUsed="1"/>
     <w:lsdException w:name="Body Text First Indent" w:semiHidden="1" w:unhideWhenUsed="1"/>
@@ -3129,6 +3431,7 @@
   <w:style w:type="paragraph" w:default="1" w:styleId="Normal">
     <w:name w:val="Normal"/>
     <w:qFormat/>
+    <w:rsid w:val="00D11B72"/>
     <w:pPr>
       <w:spacing w:after="120" w:line="240" w:lineRule="auto"/>
       <w:ind w:left="72" w:right="72"/>
@@ -5480,7 +5783,7 @@
   <w:docParts>
     <w:docPart>
       <w:docPartPr>
-        <w:name w:val="5809F643C37440C28D10A3D95A6C4528"/>
+        <w:name w:val="ACA5D3F8AA714AB58BACDCCA83770F7A"/>
         <w:category>
           <w:name w:val="General"/>
           <w:gallery w:val="placeholder"/>
@@ -5491,12 +5794,12 @@
         <w:behaviors>
           <w:behavior w:val="content"/>
         </w:behaviors>
-        <w:guid w:val="{0A2DEFDA-2533-4450-8233-0DF02881A79C}"/>
+        <w:guid w:val="{5AB79408-1175-4008-8E4E-16E17FC42FB8}"/>
       </w:docPartPr>
       <w:docPartBody>
         <w:p>
           <w:pPr>
-            <w:pStyle w:val="5809F643C37440C28D10A3D95A6C4528"/>
+            <w:pStyle w:val="ACA5D3F8AA714AB58BACDCCA83770F7A"/>
           </w:pPr>
           <w:r>
             <w:t>[company name]</w:t>
@@ -5506,7 +5809,7 @@
     </w:docPart>
     <w:docPart>
       <w:docPartPr>
-        <w:name w:val="574E6BF143A14F918E3A12B53024F300"/>
+        <w:name w:val="0F0A0C1126AB4C51B656DC6BB500A062"/>
         <w:category>
           <w:name w:val="General"/>
           <w:gallery w:val="placeholder"/>
@@ -5517,12 +5820,12 @@
         <w:behaviors>
           <w:behavior w:val="content"/>
         </w:behaviors>
-        <w:guid w:val="{74DE2042-F166-42F8-90A5-2AAB9B2A135C}"/>
+        <w:guid w:val="{C0438524-733B-4E03-B598-F3EFE2679798}"/>
       </w:docPartPr>
       <w:docPartBody>
         <w:p>
           <w:pPr>
-            <w:pStyle w:val="574E6BF143A14F918E3A12B53024F300"/>
+            <w:pStyle w:val="0F0A0C1126AB4C51B656DC6BB500A062"/>
           </w:pPr>
           <w:r>
             <w:t>[Company address]</w:t>
@@ -5604,7 +5907,9 @@
   <w:rsids>
     <w:rsidRoot w:val="00C75C18"/>
     <w:rsid w:val="002A0BF1"/>
+    <w:rsid w:val="002E4174"/>
     <w:rsid w:val="00444210"/>
+    <w:rsid w:val="008A6866"/>
     <w:rsid w:val="00C75C18"/>
   </w:rsids>
   <m:mathPr>
@@ -6101,6 +6406,14 @@
   <w:style w:type="paragraph" w:customStyle="1" w:styleId="574E6BF143A14F918E3A12B53024F300">
     <w:name w:val="574E6BF143A14F918E3A12B53024F300"/>
   </w:style>
+  <w:style w:type="paragraph" w:customStyle="1" w:styleId="ACA5D3F8AA714AB58BACDCCA83770F7A">
+    <w:name w:val="ACA5D3F8AA714AB58BACDCCA83770F7A"/>
+    <w:rsid w:val="002E4174"/>
+  </w:style>
+  <w:style w:type="paragraph" w:customStyle="1" w:styleId="0F0A0C1126AB4C51B656DC6BB500A062">
+    <w:name w:val="0F0A0C1126AB4C51B656DC6BB500A062"/>
+    <w:rsid w:val="002E4174"/>
+  </w:style>
 </w:styles>
 </file>
 
@@ -6357,7 +6670,7 @@
 
 <file path=customXml/item1.xml><?xml version="1.0" encoding="utf-8"?>
 <CoverPageProperties xmlns="http://schemas.microsoft.com/office/2006/coverPageProps">
-  <PublishDate>2016-11-06T00:00:00</PublishDate>
+  <PublishDate>2016-11-10T00:00:00</PublishDate>
   <Abstract/>
   <CompanyAddress>0771141194</CompanyAddress>
   <CompanyPhone/>

</xml_diff>

<commit_message>
Added Project discuss points
</commit_message>
<xml_diff>
--- a/Project Communication Plan.docx
+++ b/Project Communication Plan.docx
@@ -31,7 +31,7 @@
           <w:r>
             <w:rPr>
               <w:noProof/>
-              <w:lang w:eastAsia="en-US"/>
+              <w:lang w:eastAsia="en-US" w:bidi="si-LK"/>
             </w:rPr>
             <mc:AlternateContent>
               <mc:Choice Requires="wps">
@@ -49,7 +49,7 @@
                       </mc:Choice>
                       <mc:Fallback>
                         <wp:positionV relativeFrom="page">
-                          <wp:posOffset>8418830</wp:posOffset>
+                          <wp:posOffset>8949690</wp:posOffset>
                         </wp:positionV>
                       </mc:Fallback>
                     </mc:AlternateContent>
@@ -208,6 +208,7 @@
                               <w:dataBinding w:prefixMappings="xmlns:ns0='http://purl.org/dc/elements/1.1/' xmlns:ns1='http://schemas.openxmlformats.org/package/2006/metadata/core-properties' " w:xpath="/ns1:coreProperties[1]/ns0:creator[1]" w:storeItemID="{6C3C8BC8-F283-45AE-878A-BAB7291924A1}"/>
                               <w:text/>
                             </w:sdtPr>
+                            <w:sdtEndPr/>
                             <w:sdtContent>
                               <w:r>
                                 <w:t>MALINDA KUMARASINGHE</w:t>
@@ -230,6 +231,7 @@
                               <w:dataBinding w:prefixMappings="xmlns:ns0='http://schemas.openxmlformats.org/officeDocument/2006/extended-properties' " w:xpath="/ns0:Properties[1]/ns0:Company[1]" w:storeItemID="{6668398D-A668-4E3E-A5EB-62B293D839F1}"/>
                               <w:text/>
                             </w:sdtPr>
+                            <w:sdtEndPr/>
                             <w:sdtContent>
                               <w:r>
                                 <w:t>MALINDAKPT@GMAIL.COM</w:t>
@@ -252,6 +254,7 @@
                               <w:dataBinding w:prefixMappings="xmlns:ns0='http://schemas.microsoft.com/office/2006/coverPageProps' " w:xpath="/ns0:CoverPageProperties[1]/ns0:CompanyAddress[1]" w:storeItemID="{55AF091B-3C7A-41E3-B477-F2FDAA23CFDA}"/>
                               <w:text/>
                             </w:sdtPr>
+                            <w:sdtEndPr/>
                             <w:sdtContent>
                               <w:r>
                                 <w:t>0771141194</w:t>
@@ -274,7 +277,7 @@
           <w:r>
             <w:rPr>
               <w:noProof/>
-              <w:lang w:eastAsia="en-US"/>
+              <w:lang w:eastAsia="en-US" w:bidi="si-LK"/>
             </w:rPr>
             <mc:AlternateContent>
               <mc:Choice Requires="wps">
@@ -332,7 +335,7 @@
                                 </w:pPr>
                                 <w:r>
                                   <w:rPr>
-                                    <w:lang w:eastAsia="en-US"/>
+                                    <w:lang w:eastAsia="en-US" w:bidi="si-LK"/>
                                   </w:rPr>
                                   <w:drawing>
                                     <wp:inline distT="0" distB="0" distL="0" distR="0" wp14:anchorId="3696C2BE" wp14:editId="50B9D302">
@@ -448,7 +451,7 @@
                           </w:pPr>
                           <w:r>
                             <w:rPr>
-                              <w:lang w:eastAsia="en-US"/>
+                              <w:lang w:eastAsia="en-US" w:bidi="si-LK"/>
                             </w:rPr>
                             <w:drawing>
                               <wp:inline distT="0" distB="0" distL="0" distR="0" wp14:anchorId="3696C2BE" wp14:editId="50B9D302">
@@ -501,6 +504,7 @@
                             <w:dataBinding w:prefixMappings="xmlns:ns0='http://purl.org/dc/elements/1.1/' xmlns:ns1='http://schemas.openxmlformats.org/package/2006/metadata/core-properties' " w:xpath="/ns1:coreProperties[1]/ns0:title[1]" w:storeItemID="{6C3C8BC8-F283-45AE-878A-BAB7291924A1}"/>
                             <w:text/>
                           </w:sdtPr>
+                          <w:sdtEndPr/>
                           <w:sdtContent>
                             <w:p>
                               <w:pPr>
@@ -520,6 +524,7 @@
                             <w:dataBinding w:prefixMappings="xmlns:ns0='http://purl.org/dc/elements/1.1/' xmlns:ns1='http://schemas.openxmlformats.org/package/2006/metadata/core-properties' " w:xpath="/ns1:coreProperties[1]/ns0:subject[1]" w:storeItemID="{6C3C8BC8-F283-45AE-878A-BAB7291924A1}"/>
                             <w:text/>
                           </w:sdtPr>
+                          <w:sdtEndPr/>
                           <w:sdtContent>
                             <w:p>
                               <w:pPr>
@@ -543,7 +548,7 @@
           <w:r>
             <w:rPr>
               <w:noProof/>
-              <w:lang w:eastAsia="en-US"/>
+              <w:lang w:eastAsia="en-US" w:bidi="si-LK"/>
             </w:rPr>
             <mc:AlternateContent>
               <mc:Choice Requires="wps">
@@ -620,7 +625,7 @@
                                   <w:tag w:val=""/>
                                   <w:id w:val="1011108479"/>
                                   <w:dataBinding w:prefixMappings="xmlns:ns0='http://schemas.microsoft.com/office/2006/coverPageProps' " w:xpath="/ns0:CoverPageProperties[1]/ns0:PublishDate[1]" w:storeItemID="{55AF091B-3C7A-41E3-B477-F2FDAA23CFDA}"/>
-                                  <w:date w:fullDate="2016-11-10T00:00:00Z">
+                                  <w:date w:fullDate="2016-11-14T00:00:00Z">
                                     <w:dateFormat w:val="MMMM d, yyyy"/>
                                     <w:lid w:val="en-US"/>
                                     <w:storeMappedDataAs w:val="dateTime"/>
@@ -634,7 +639,13 @@
                                       <w:pStyle w:val="Subtitle"/>
                                     </w:pPr>
                                     <w:r>
-                                      <w:t>November 10, 2016</w:t>
+                                      <w:t xml:space="preserve">November </w:t>
+                                    </w:r>
+                                    <w:r>
+                                      <w:t>14</w:t>
+                                    </w:r>
+                                    <w:r>
+                                      <w:t>, 2016</w:t>
                                     </w:r>
                                   </w:p>
                                 </w:sdtContent>
@@ -675,6 +686,7 @@
                             <w:sdtPr>
                               <w:id w:val="1678922301"/>
                             </w:sdtPr>
+                            <w:sdtEndPr/>
                             <w:sdtContent>
                               <w:r>
                                 <w:t>1.0</w:t>
@@ -688,20 +700,27 @@
                             <w:tag w:val=""/>
                             <w:id w:val="1011108479"/>
                             <w:dataBinding w:prefixMappings="xmlns:ns0='http://schemas.microsoft.com/office/2006/coverPageProps' " w:xpath="/ns0:CoverPageProperties[1]/ns0:PublishDate[1]" w:storeItemID="{55AF091B-3C7A-41E3-B477-F2FDAA23CFDA}"/>
-                            <w:date w:fullDate="2016-11-10T00:00:00Z">
+                            <w:date w:fullDate="2016-11-14T00:00:00Z">
                               <w:dateFormat w:val="MMMM d, yyyy"/>
                               <w:lid w:val="en-US"/>
                               <w:storeMappedDataAs w:val="dateTime"/>
                               <w:calendar w:val="gregorian"/>
                             </w:date>
                           </w:sdtPr>
+                          <w:sdtEndPr/>
                           <w:sdtContent>
                             <w:p>
                               <w:pPr>
                                 <w:pStyle w:val="Subtitle"/>
                               </w:pPr>
                               <w:r>
-                                <w:t>November 10, 2016</w:t>
+                                <w:t xml:space="preserve">November </w:t>
+                              </w:r>
+                              <w:r>
+                                <w:t>14</w:t>
+                              </w:r>
+                              <w:r>
+                                <w:t>, 2016</w:t>
                               </w:r>
                             </w:p>
                           </w:sdtContent>
@@ -718,7 +737,7 @@
           <w:r>
             <w:rPr>
               <w:noProof/>
-              <w:lang w:eastAsia="en-US"/>
+              <w:lang w:eastAsia="en-US" w:bidi="si-LK"/>
             </w:rPr>
             <mc:AlternateContent>
               <mc:Choice Requires="wpg">
@@ -733,7 +752,7 @@
                       </mc:Choice>
                       <mc:Fallback>
                         <wp:positionH relativeFrom="page">
-                          <wp:posOffset>349250</wp:posOffset>
+                          <wp:posOffset>339725</wp:posOffset>
                         </wp:positionH>
                       </mc:Fallback>
                     </mc:AlternateContent>
@@ -1106,6 +1125,21 @@
     </w:p>
     <w:p>
       <w:pPr>
+        <w:spacing w:line="276" w:lineRule="auto"/>
+      </w:pPr>
+    </w:p>
+    <w:p>
+      <w:pPr>
+        <w:spacing w:line="276" w:lineRule="auto"/>
+      </w:pPr>
+    </w:p>
+    <w:p>
+      <w:pPr>
+        <w:spacing w:line="276" w:lineRule="auto"/>
+      </w:pPr>
+    </w:p>
+    <w:p>
+      <w:pPr>
         <w:pStyle w:val="Heading2"/>
         <w:spacing w:line="276" w:lineRule="auto"/>
         <w:rPr>
@@ -1266,7 +1300,13 @@
         <w:spacing w:line="276" w:lineRule="auto"/>
       </w:pPr>
       <w:r>
-        <w:t xml:space="preserve">There is no need of patients to come channeling center early. As an example, if a patient’s number is 26 and current channeling number is 2, </w:t>
+        <w:t xml:space="preserve">There is no need of patients to come channeling center early. As an example, if a patient’s number is 26 and current </w:t>
+      </w:r>
+      <w:r>
+        <w:t>consulting</w:t>
+      </w:r>
+      <w:r>
+        <w:t xml:space="preserve"> number is 2, </w:t>
       </w:r>
       <w:r>
         <w:t>there is no need</w:t>
@@ -1344,28 +1384,20 @@
         <w:spacing w:line="276" w:lineRule="auto"/>
       </w:pPr>
       <w:r>
-        <w:t xml:space="preserve"> </w:t>
-      </w:r>
-    </w:p>
-    <w:p>
-      <w:pPr>
-        <w:spacing w:line="276" w:lineRule="auto"/>
-      </w:pPr>
-      <w:r>
         <w:rPr>
           <w:noProof/>
-          <w:lang w:eastAsia="en-US"/>
+          <w:lang w:eastAsia="en-US" w:bidi="si-LK"/>
         </w:rPr>
         <mc:AlternateContent>
           <mc:Choice Requires="wps">
             <w:drawing>
-              <wp:anchor distT="45720" distB="45720" distL="114300" distR="114300" simplePos="0" relativeHeight="251664384" behindDoc="0" locked="0" layoutInCell="1" allowOverlap="1" wp14:anchorId="7D9B7CE4" wp14:editId="51132FD6">
+              <wp:anchor distT="45720" distB="45720" distL="114300" distR="114300" simplePos="0" relativeHeight="251664384" behindDoc="0" locked="0" layoutInCell="1" allowOverlap="1" wp14:anchorId="0E2267E0" wp14:editId="58F7A8E2">
                 <wp:simplePos x="0" y="0"/>
                 <wp:positionH relativeFrom="margin">
-                  <wp:align>right</wp:align>
+                  <wp:posOffset>4600575</wp:posOffset>
                 </wp:positionH>
                 <wp:positionV relativeFrom="paragraph">
-                  <wp:posOffset>3322415</wp:posOffset>
+                  <wp:posOffset>4080510</wp:posOffset>
                 </wp:positionV>
                 <wp:extent cx="1665027" cy="1404620"/>
                 <wp:effectExtent l="0" t="0" r="0" b="0"/>
@@ -1433,11 +1465,7 @@
           </mc:Choice>
           <mc:Fallback>
             <w:pict>
-              <v:shapetype w14:anchorId="7D9B7CE4" id="_x0000_t202" coordsize="21600,21600" o:spt="202" path="m,l,21600r21600,l21600,xe">
-                <v:stroke joinstyle="miter"/>
-                <v:path gradientshapeok="t" o:connecttype="rect"/>
-              </v:shapetype>
-              <v:shape id="Text Box 2" o:spid="_x0000_s1029" type="#_x0000_t202" style="position:absolute;left:0;text-align:left;margin-left:79.9pt;margin-top:261.6pt;width:131.1pt;height:110.6pt;z-index:251664384;visibility:visible;mso-wrap-style:square;mso-width-percent:0;mso-height-percent:200;mso-wrap-distance-left:9pt;mso-wrap-distance-top:3.6pt;mso-wrap-distance-right:9pt;mso-wrap-distance-bottom:3.6pt;mso-position-horizontal:right;mso-position-horizontal-relative:margin;mso-position-vertical:absolute;mso-position-vertical-relative:text;mso-width-percent:0;mso-height-percent:200;mso-width-relative:margin;mso-height-relative:margin;v-text-anchor:top" o:gfxdata="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" fillcolor="#eae8e8 [665]" stroked="f">
+              <v:shape w14:anchorId="0E2267E0" id="Text Box 2" o:spid="_x0000_s1029" type="#_x0000_t202" style="position:absolute;left:0;text-align:left;margin-left:362.25pt;margin-top:321.3pt;width:131.1pt;height:110.6pt;z-index:251664384;visibility:visible;mso-wrap-style:square;mso-width-percent:0;mso-height-percent:200;mso-wrap-distance-left:9pt;mso-wrap-distance-top:3.6pt;mso-wrap-distance-right:9pt;mso-wrap-distance-bottom:3.6pt;mso-position-horizontal:absolute;mso-position-horizontal-relative:margin;mso-position-vertical:absolute;mso-position-vertical-relative:text;mso-width-percent:0;mso-height-percent:200;mso-width-relative:margin;mso-height-relative:margin;v-text-anchor:top" o:gfxdata="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" fillcolor="#eae8e8 [665]" stroked="f">
                 <v:textbox style="mso-fit-shape-to-text:t">
                   <w:txbxContent>
                     <w:p>
@@ -1462,12 +1490,81 @@
       <w:r>
         <w:rPr>
           <w:noProof/>
-          <w:lang w:eastAsia="en-US"/>
+          <w:lang w:eastAsia="en-US" w:bidi="si-LK"/>
+        </w:rPr>
+        <w:drawing>
+          <wp:anchor distT="0" distB="0" distL="114300" distR="114300" simplePos="0" relativeHeight="251669504" behindDoc="0" locked="0" layoutInCell="1" allowOverlap="1" wp14:anchorId="097D8E82" wp14:editId="30D0D783">
+            <wp:simplePos x="0" y="0"/>
+            <wp:positionH relativeFrom="column">
+              <wp:posOffset>1724025</wp:posOffset>
+            </wp:positionH>
+            <wp:positionV relativeFrom="paragraph">
+              <wp:posOffset>332740</wp:posOffset>
+            </wp:positionV>
+            <wp:extent cx="2857500" cy="4874895"/>
+            <wp:effectExtent l="0" t="0" r="0" b="1905"/>
+            <wp:wrapTopAndBottom/>
+            <wp:docPr id="6" name="Picture 6"/>
+            <wp:cNvGraphicFramePr>
+              <a:graphicFrameLocks xmlns:a="http://schemas.openxmlformats.org/drawingml/2006/main" noChangeAspect="1"/>
+            </wp:cNvGraphicFramePr>
+            <a:graphic xmlns:a="http://schemas.openxmlformats.org/drawingml/2006/main">
+              <a:graphicData uri="http://schemas.openxmlformats.org/drawingml/2006/picture">
+                <pic:pic xmlns:pic="http://schemas.openxmlformats.org/drawingml/2006/picture">
+                  <pic:nvPicPr>
+                    <pic:cNvPr id="6" name="d1.PNG"/>
+                    <pic:cNvPicPr/>
+                  </pic:nvPicPr>
+                  <pic:blipFill>
+                    <a:blip r:embed="rId11">
+                      <a:extLst>
+                        <a:ext uri="{28A0092B-C50C-407E-A947-70E740481C1C}">
+                          <a14:useLocalDpi xmlns:a14="http://schemas.microsoft.com/office/drawing/2010/main" val="0"/>
+                        </a:ext>
+                      </a:extLst>
+                    </a:blip>
+                    <a:stretch>
+                      <a:fillRect/>
+                    </a:stretch>
+                  </pic:blipFill>
+                  <pic:spPr>
+                    <a:xfrm>
+                      <a:off x="0" y="0"/>
+                      <a:ext cx="2857500" cy="4874895"/>
+                    </a:xfrm>
+                    <a:prstGeom prst="rect">
+                      <a:avLst/>
+                    </a:prstGeom>
+                  </pic:spPr>
+                </pic:pic>
+              </a:graphicData>
+            </a:graphic>
+            <wp14:sizeRelH relativeFrom="margin">
+              <wp14:pctWidth>0</wp14:pctWidth>
+            </wp14:sizeRelH>
+            <wp14:sizeRelV relativeFrom="margin">
+              <wp14:pctHeight>0</wp14:pctHeight>
+            </wp14:sizeRelV>
+          </wp:anchor>
+        </w:drawing>
+      </w:r>
+      <w:r>
+        <w:t xml:space="preserve"> </w:t>
+      </w:r>
+    </w:p>
+    <w:p>
+      <w:pPr>
+        <w:spacing w:line="276" w:lineRule="auto"/>
+      </w:pPr>
+      <w:r>
+        <w:rPr>
+          <w:noProof/>
+          <w:lang w:eastAsia="en-US" w:bidi="si-LK"/>
         </w:rPr>
         <mc:AlternateContent>
           <mc:Choice Requires="wps">
             <w:drawing>
-              <wp:anchor distT="45720" distB="45720" distL="114300" distR="114300" simplePos="0" relativeHeight="251665408" behindDoc="0" locked="0" layoutInCell="1" allowOverlap="1" wp14:anchorId="681F0C11" wp14:editId="0A1ED487">
+              <wp:anchor distT="45720" distB="45720" distL="114300" distR="114300" simplePos="0" relativeHeight="251665408" behindDoc="0" locked="0" layoutInCell="1" allowOverlap="1" wp14:anchorId="6EBC9498" wp14:editId="539D794A">
                 <wp:simplePos x="0" y="0"/>
                 <wp:positionH relativeFrom="margin">
                   <wp:align>left</wp:align>
@@ -1538,7 +1635,7 @@
           </mc:Choice>
           <mc:Fallback>
             <w:pict>
-              <v:shape w14:anchorId="681F0C11" id="_x0000_s1030" type="#_x0000_t202" style="position:absolute;left:0;text-align:left;margin-left:0;margin-top:166pt;width:126.3pt;height:110.6pt;z-index:251665408;visibility:visible;mso-wrap-style:square;mso-width-percent:0;mso-height-percent:200;mso-wrap-distance-left:9pt;mso-wrap-distance-top:3.6pt;mso-wrap-distance-right:9pt;mso-wrap-distance-bottom:3.6pt;mso-position-horizontal:left;mso-position-horizontal-relative:margin;mso-position-vertical:absolute;mso-position-vertical-relative:text;mso-width-percent:0;mso-height-percent:200;mso-width-relative:margin;mso-height-relative:margin;v-text-anchor:top" o:gfxdata="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" fillcolor="#eae8e8 [665]" stroked="f">
+              <v:shape w14:anchorId="6EBC9498" id="_x0000_s1030" type="#_x0000_t202" style="position:absolute;left:0;text-align:left;margin-left:0;margin-top:166pt;width:126.3pt;height:110.6pt;z-index:251665408;visibility:visible;mso-wrap-style:square;mso-width-percent:0;mso-height-percent:200;mso-wrap-distance-left:9pt;mso-wrap-distance-top:3.6pt;mso-wrap-distance-right:9pt;mso-wrap-distance-bottom:3.6pt;mso-position-horizontal:left;mso-position-horizontal-relative:margin;mso-position-vertical:absolute;mso-position-vertical-relative:text;mso-width-percent:0;mso-height-percent:200;mso-width-relative:margin;mso-height-relative:margin;v-text-anchor:top" o:gfxdata="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" fillcolor="#eae8e8 [665]" stroked="f">
                 <v:textbox style="mso-fit-shape-to-text:t">
                   <w:txbxContent>
                     <w:p>
@@ -1557,24 +1654,422 @@
           </mc:Fallback>
         </mc:AlternateContent>
       </w:r>
-      <w:r>
-        <w:rPr>
+    </w:p>
+    <w:p>
+      <w:pPr>
+        <w:spacing w:line="276" w:lineRule="auto"/>
+      </w:pPr>
+    </w:p>
+    <w:p>
+      <w:pPr>
+        <w:pStyle w:val="Heading2"/>
+        <w:spacing w:line="276" w:lineRule="auto"/>
+        <w:rPr>
+          <w:color w:val="C00000"/>
+          <w:sz w:val="28"/>
+        </w:rPr>
+      </w:pPr>
+      <w:r>
+        <w:rPr>
+          <w:color w:val="C00000"/>
+          <w:sz w:val="28"/>
+        </w:rPr>
+        <w:t>ADVANTAGES TO CH</w:t>
+      </w:r>
+      <w:r>
+        <w:rPr>
+          <w:color w:val="C00000"/>
+          <w:sz w:val="28"/>
+        </w:rPr>
+        <w:t>A</w:t>
+      </w:r>
+      <w:r>
+        <w:rPr>
+          <w:color w:val="C00000"/>
+          <w:sz w:val="28"/>
+        </w:rPr>
+        <w:t>NNELING CENTER</w:t>
+      </w:r>
+    </w:p>
+    <w:p>
+      <w:pPr>
+        <w:spacing w:line="276" w:lineRule="auto"/>
+      </w:pPr>
+      <w:r>
+        <w:t xml:space="preserve">By this </w:t>
+      </w:r>
+      <w:r>
+        <w:t xml:space="preserve">solution, </w:t>
+      </w:r>
+      <w:r>
+        <w:t>patients can save lots of their valuable time. And the channeling center also get lots of advantages from this.</w:t>
+      </w:r>
+    </w:p>
+    <w:p>
+      <w:pPr>
+        <w:pStyle w:val="ListParagraph"/>
+        <w:numPr>
+          <w:ilvl w:val="0"/>
+          <w:numId w:val="4"/>
+        </w:numPr>
+        <w:spacing w:line="276" w:lineRule="auto"/>
+      </w:pPr>
+      <w:r>
+        <w:t>Reduce the number of calls to receptionist’s phone asking whether doctor has arrived and what’s the ongoing number.</w:t>
+      </w:r>
+    </w:p>
+    <w:p>
+      <w:pPr>
+        <w:pStyle w:val="ListParagraph"/>
+        <w:numPr>
+          <w:ilvl w:val="0"/>
+          <w:numId w:val="4"/>
+        </w:numPr>
+        <w:spacing w:line="276" w:lineRule="auto"/>
+      </w:pPr>
+      <w:r>
+        <w:t>Here after only small number of patients wait inside the channeling center. So, although you have limited number of seats, you can channel more patients in a single session as space requirement may reduce after this.</w:t>
+      </w:r>
+    </w:p>
+    <w:p>
+      <w:pPr>
+        <w:pStyle w:val="ListParagraph"/>
+        <w:numPr>
+          <w:ilvl w:val="0"/>
+          <w:numId w:val="4"/>
+        </w:numPr>
+        <w:spacing w:line="276" w:lineRule="auto"/>
+      </w:pPr>
+      <w:r>
+        <w:t xml:space="preserve">Also you can reduce air conditioning cost </w:t>
+      </w:r>
+      <w:r>
+        <w:t>of</w:t>
+      </w:r>
+      <w:r>
+        <w:t xml:space="preserve"> channeling time at lobby area (lesser number of patients inside).</w:t>
+      </w:r>
+    </w:p>
+    <w:p>
+      <w:pPr>
+        <w:pStyle w:val="ListParagraph"/>
+        <w:numPr>
+          <w:ilvl w:val="0"/>
+          <w:numId w:val="4"/>
+        </w:numPr>
+        <w:spacing w:line="276" w:lineRule="auto"/>
+      </w:pPr>
+      <w:r>
+        <w:t>Parking space problems will not occur as patients don’t come early and wait.</w:t>
+      </w:r>
+      <w:r>
+        <w:t xml:space="preserve"> </w:t>
+      </w:r>
+      <w:r>
+        <w:t>They will come to channeling center on right time.</w:t>
+      </w:r>
+    </w:p>
+    <w:p>
+      <w:pPr>
+        <w:pStyle w:val="ListParagraph"/>
+        <w:spacing w:line="276" w:lineRule="auto"/>
+        <w:ind w:left="792"/>
+      </w:pPr>
+    </w:p>
+    <w:p>
+      <w:pPr>
+        <w:pStyle w:val="ListParagraph"/>
+        <w:numPr>
+          <w:ilvl w:val="0"/>
+          <w:numId w:val="4"/>
+        </w:numPr>
+        <w:spacing w:line="276" w:lineRule="auto"/>
+        <w:rPr>
+          <w:b/>
+          <w:sz w:val="24"/>
+        </w:rPr>
+      </w:pPr>
+      <w:r>
+        <w:rPr>
+          <w:b/>
+          <w:sz w:val="24"/>
+        </w:rPr>
+        <w:t>**************************</w:t>
+      </w:r>
+      <w:r>
+        <w:rPr>
+          <w:b/>
+          <w:sz w:val="24"/>
+        </w:rPr>
+        <w:t>The most attractive advantage here is, When a patient get to know that your channeling center have docvisit.lk facility, He will definitely come to your place by passing other channeling center</w:t>
+      </w:r>
+      <w:r>
+        <w:rPr>
+          <w:b/>
+          <w:sz w:val="24"/>
+        </w:rPr>
+        <w:t>s</w:t>
+      </w:r>
+      <w:r>
+        <w:rPr>
+          <w:b/>
+          <w:sz w:val="24"/>
+        </w:rPr>
+        <w:t xml:space="preserve"> as the most valuable resource for them is the time</w:t>
+      </w:r>
+      <w:r>
+        <w:rPr>
+          <w:b/>
+          <w:sz w:val="24"/>
+        </w:rPr>
+        <w:t xml:space="preserve">. At the next day, first question they ask from the channeling center may be, </w:t>
+      </w:r>
+    </w:p>
+    <w:p>
+      <w:pPr>
+        <w:spacing w:line="276" w:lineRule="auto"/>
+        <w:ind w:left="1440" w:firstLine="720"/>
+        <w:rPr>
+          <w:b/>
+          <w:sz w:val="24"/>
+        </w:rPr>
+      </w:pPr>
+      <w:r>
+        <w:rPr>
+          <w:b/>
+          <w:sz w:val="24"/>
+        </w:rPr>
+        <w:t xml:space="preserve">Do you have </w:t>
+      </w:r>
+      <w:r>
+        <w:rPr>
+          <w:b/>
+          <w:color w:val="FFFFFF" w:themeColor="background1"/>
+          <w:sz w:val="24"/>
+          <w:highlight w:val="darkMagenta"/>
+        </w:rPr>
+        <w:t>docvisit.lk</w:t>
+      </w:r>
+      <w:r>
+        <w:rPr>
+          <w:b/>
+          <w:color w:val="FFFFFF" w:themeColor="background1"/>
+          <w:sz w:val="24"/>
+        </w:rPr>
+        <w:t xml:space="preserve"> </w:t>
+      </w:r>
+      <w:r>
+        <w:rPr>
+          <w:b/>
+          <w:sz w:val="24"/>
+        </w:rPr>
+        <w:t xml:space="preserve">facility </w:t>
+      </w:r>
+      <w:r>
+        <w:rPr>
+          <w:b/>
+          <w:sz w:val="24"/>
+        </w:rPr>
+        <w:t>for</w:t>
+      </w:r>
+      <w:r>
+        <w:rPr>
+          <w:b/>
+          <w:sz w:val="24"/>
+        </w:rPr>
+        <w:t xml:space="preserve"> channeling doctors?</w:t>
+      </w:r>
+    </w:p>
+    <w:p>
+      <w:pPr>
+        <w:spacing w:line="276" w:lineRule="auto"/>
+        <w:rPr>
+          <w:b/>
+          <w:sz w:val="24"/>
+        </w:rPr>
+      </w:pPr>
+    </w:p>
+    <w:p>
+      <w:pPr>
+        <w:spacing w:line="276" w:lineRule="auto"/>
+        <w:rPr>
+          <w:b/>
+          <w:sz w:val="24"/>
+        </w:rPr>
+      </w:pPr>
+    </w:p>
+    <w:p>
+      <w:pPr>
+        <w:spacing w:line="276" w:lineRule="auto"/>
+        <w:rPr>
+          <w:b/>
+          <w:sz w:val="24"/>
+        </w:rPr>
+      </w:pPr>
+    </w:p>
+    <w:p>
+      <w:pPr>
+        <w:spacing w:line="276" w:lineRule="auto"/>
+        <w:rPr>
+          <w:b/>
+          <w:sz w:val="24"/>
+        </w:rPr>
+      </w:pPr>
+    </w:p>
+    <w:p>
+      <w:pPr>
+        <w:spacing w:line="276" w:lineRule="auto"/>
+        <w:rPr>
+          <w:b/>
+          <w:sz w:val="24"/>
+        </w:rPr>
+      </w:pPr>
+    </w:p>
+    <w:p>
+      <w:pPr>
+        <w:spacing w:line="276" w:lineRule="auto"/>
+        <w:rPr>
+          <w:b/>
+          <w:sz w:val="24"/>
+        </w:rPr>
+      </w:pPr>
+    </w:p>
+    <w:p>
+      <w:pPr>
+        <w:spacing w:line="276" w:lineRule="auto"/>
+        <w:rPr>
+          <w:b/>
+          <w:sz w:val="24"/>
+        </w:rPr>
+      </w:pPr>
+    </w:p>
+    <w:p>
+      <w:pPr>
+        <w:spacing w:line="276" w:lineRule="auto"/>
+        <w:rPr>
+          <w:b/>
+          <w:sz w:val="24"/>
+        </w:rPr>
+      </w:pPr>
+    </w:p>
+    <w:p>
+      <w:pPr>
+        <w:spacing w:line="276" w:lineRule="auto"/>
+        <w:rPr>
+          <w:b/>
+          <w:sz w:val="24"/>
+        </w:rPr>
+      </w:pPr>
+    </w:p>
+    <w:p>
+      <w:pPr>
+        <w:spacing w:line="276" w:lineRule="auto"/>
+        <w:rPr>
+          <w:b/>
+          <w:sz w:val="24"/>
+        </w:rPr>
+      </w:pPr>
+    </w:p>
+    <w:p>
+      <w:pPr>
+        <w:spacing w:line="276" w:lineRule="auto"/>
+        <w:rPr>
+          <w:b/>
+          <w:sz w:val="24"/>
+        </w:rPr>
+      </w:pPr>
+    </w:p>
+    <w:p>
+      <w:pPr>
+        <w:spacing w:line="276" w:lineRule="auto"/>
+        <w:rPr>
+          <w:b/>
+          <w:sz w:val="24"/>
+        </w:rPr>
+      </w:pPr>
+    </w:p>
+    <w:p>
+      <w:pPr>
+        <w:spacing w:line="276" w:lineRule="auto"/>
+        <w:rPr>
+          <w:b/>
+          <w:sz w:val="24"/>
+        </w:rPr>
+      </w:pPr>
+    </w:p>
+    <w:p>
+      <w:pPr>
+        <w:spacing w:line="276" w:lineRule="auto"/>
+        <w:rPr>
+          <w:b/>
+          <w:sz w:val="24"/>
+        </w:rPr>
+      </w:pPr>
+    </w:p>
+    <w:p>
+      <w:pPr>
+        <w:spacing w:line="276" w:lineRule="auto"/>
+        <w:rPr>
+          <w:b/>
+          <w:sz w:val="24"/>
+        </w:rPr>
+      </w:pPr>
+    </w:p>
+    <w:p>
+      <w:pPr>
+        <w:spacing w:line="276" w:lineRule="auto"/>
+        <w:rPr>
+          <w:b/>
+          <w:sz w:val="24"/>
+        </w:rPr>
+      </w:pPr>
+      <w:r>
+        <w:rPr>
+          <w:b/>
+          <w:sz w:val="24"/>
+        </w:rPr>
+        <w:lastRenderedPageBreak/>
+        <w:t xml:space="preserve">For this to happen, there is </w:t>
+      </w:r>
+      <w:r>
+        <w:rPr>
+          <w:b/>
+          <w:sz w:val="24"/>
+        </w:rPr>
+        <w:t xml:space="preserve">only </w:t>
+      </w:r>
+      <w:r>
+        <w:rPr>
+          <w:b/>
+          <w:sz w:val="24"/>
+        </w:rPr>
+        <w:t xml:space="preserve">one thing to be done from your channeling center. </w:t>
+      </w:r>
+    </w:p>
+    <w:p>
+      <w:pPr>
+        <w:spacing w:line="276" w:lineRule="auto"/>
+      </w:pPr>
+      <w:r>
+        <w:rPr>
+          <w:b/>
           <w:noProof/>
-          <w:lang w:eastAsia="en-US"/>
+          <w:sz w:val="24"/>
+          <w:lang w:eastAsia="en-US" w:bidi="si-LK"/>
         </w:rPr>
         <w:drawing>
-          <wp:anchor distT="0" distB="0" distL="114300" distR="114300" simplePos="0" relativeHeight="251663360" behindDoc="1" locked="0" layoutInCell="1" allowOverlap="1" wp14:anchorId="5BCBE52E" wp14:editId="38240102">
+          <wp:anchor distT="0" distB="0" distL="114300" distR="114300" simplePos="0" relativeHeight="251670528" behindDoc="0" locked="0" layoutInCell="1" allowOverlap="1" wp14:anchorId="03E1B02F" wp14:editId="0430BE97">
             <wp:simplePos x="0" y="0"/>
             <wp:positionH relativeFrom="column">
-              <wp:posOffset>1766068</wp:posOffset>
+              <wp:posOffset>1552575</wp:posOffset>
             </wp:positionH>
             <wp:positionV relativeFrom="paragraph">
-              <wp:posOffset>403093</wp:posOffset>
+              <wp:posOffset>528955</wp:posOffset>
             </wp:positionV>
-            <wp:extent cx="2330450" cy="4121785"/>
-            <wp:effectExtent l="0" t="0" r="0" b="0"/>
+            <wp:extent cx="3075940" cy="4924425"/>
+            <wp:effectExtent l="0" t="0" r="0" b="9525"/>
             <wp:wrapTopAndBottom/>
-            <wp:docPr id="3" name="Picture 3"/>
+            <wp:docPr id="8" name="Picture 8"/>
             <wp:cNvGraphicFramePr>
               <a:graphicFrameLocks xmlns:a="http://schemas.openxmlformats.org/drawingml/2006/main" noChangeAspect="1"/>
             </wp:cNvGraphicFramePr>
@@ -1582,435 +2077,7 @@
               <a:graphicData uri="http://schemas.openxmlformats.org/drawingml/2006/picture">
                 <pic:pic xmlns:pic="http://schemas.openxmlformats.org/drawingml/2006/picture">
                   <pic:nvPicPr>
-                    <pic:cNvPr id="3" name="p1.PNG"/>
-                    <pic:cNvPicPr/>
-                  </pic:nvPicPr>
-                  <pic:blipFill>
-                    <a:blip r:embed="rId11">
-                      <a:extLst>
-                        <a:ext uri="{28A0092B-C50C-407E-A947-70E740481C1C}">
-                          <a14:useLocalDpi xmlns:a14="http://schemas.microsoft.com/office/drawing/2010/main" val="0"/>
-                        </a:ext>
-                      </a:extLst>
-                    </a:blip>
-                    <a:stretch>
-                      <a:fillRect/>
-                    </a:stretch>
-                  </pic:blipFill>
-                  <pic:spPr>
-                    <a:xfrm>
-                      <a:off x="0" y="0"/>
-                      <a:ext cx="2330450" cy="4121785"/>
-                    </a:xfrm>
-                    <a:prstGeom prst="rect">
-                      <a:avLst/>
-                    </a:prstGeom>
-                  </pic:spPr>
-                </pic:pic>
-              </a:graphicData>
-            </a:graphic>
-          </wp:anchor>
-        </w:drawing>
-      </w:r>
-    </w:p>
-    <w:p>
-      <w:pPr>
-        <w:spacing w:line="276" w:lineRule="auto"/>
-      </w:pPr>
-    </w:p>
-    <w:p>
-      <w:pPr>
-        <w:pStyle w:val="Heading2"/>
-        <w:spacing w:line="276" w:lineRule="auto"/>
-        <w:rPr>
-          <w:color w:val="C00000"/>
-          <w:sz w:val="28"/>
-        </w:rPr>
-      </w:pPr>
-      <w:r>
-        <w:rPr>
-          <w:color w:val="C00000"/>
-          <w:sz w:val="28"/>
-        </w:rPr>
-        <w:t>ADVANTAGES TO CAHNNELING CENTER</w:t>
-      </w:r>
-    </w:p>
-    <w:p>
-      <w:pPr>
-        <w:spacing w:line="276" w:lineRule="auto"/>
-      </w:pPr>
-      <w:r>
-        <w:t xml:space="preserve">By this </w:t>
-      </w:r>
-      <w:r>
-        <w:t xml:space="preserve">solution, </w:t>
-      </w:r>
-      <w:r>
-        <w:t>patients can save lots of their valuable time. And the channeling center also get lots of advantages from this.</w:t>
-      </w:r>
-    </w:p>
-    <w:p>
-      <w:pPr>
-        <w:pStyle w:val="ListParagraph"/>
-        <w:numPr>
-          <w:ilvl w:val="0"/>
-          <w:numId w:val="4"/>
-        </w:numPr>
-        <w:spacing w:line="276" w:lineRule="auto"/>
-      </w:pPr>
-      <w:r>
-        <w:t>Reduce the number of calls to receptionist’s phone asking whether doctor has arrived and what’s the ongoing number.</w:t>
-      </w:r>
-    </w:p>
-    <w:p>
-      <w:pPr>
-        <w:pStyle w:val="ListParagraph"/>
-        <w:numPr>
-          <w:ilvl w:val="0"/>
-          <w:numId w:val="4"/>
-        </w:numPr>
-        <w:spacing w:line="276" w:lineRule="auto"/>
-      </w:pPr>
-      <w:r>
-        <w:t>Here after only small number of patients wait inside the channeling center. So, although you have limited number of seats, you can channel more patients in a single session as space requirement may reduce after this.</w:t>
-      </w:r>
-    </w:p>
-    <w:p>
-      <w:pPr>
-        <w:pStyle w:val="ListParagraph"/>
-        <w:numPr>
-          <w:ilvl w:val="0"/>
-          <w:numId w:val="4"/>
-        </w:numPr>
-        <w:spacing w:line="276" w:lineRule="auto"/>
-      </w:pPr>
-      <w:r>
-        <w:t xml:space="preserve">Also you can reduce air conditioning cost </w:t>
-      </w:r>
-      <w:r>
-        <w:t>of</w:t>
-      </w:r>
-      <w:r>
-        <w:t xml:space="preserve"> channeling time at lobby area (lesser number of patients inside).</w:t>
-      </w:r>
-    </w:p>
-    <w:p>
-      <w:pPr>
-        <w:pStyle w:val="ListParagraph"/>
-        <w:numPr>
-          <w:ilvl w:val="0"/>
-          <w:numId w:val="4"/>
-        </w:numPr>
-        <w:spacing w:line="276" w:lineRule="auto"/>
-      </w:pPr>
-      <w:r>
-        <w:t>Parking space problems will not occur as patients don’t come early and wait.</w:t>
-      </w:r>
-      <w:r>
-        <w:t xml:space="preserve"> </w:t>
-      </w:r>
-      <w:r>
-        <w:t>They will come to channeling center on right time.</w:t>
-      </w:r>
-    </w:p>
-    <w:p>
-      <w:pPr>
-        <w:pStyle w:val="ListParagraph"/>
-        <w:spacing w:line="276" w:lineRule="auto"/>
-        <w:ind w:left="792"/>
-      </w:pPr>
-    </w:p>
-    <w:p>
-      <w:pPr>
-        <w:pStyle w:val="ListParagraph"/>
-        <w:numPr>
-          <w:ilvl w:val="0"/>
-          <w:numId w:val="4"/>
-        </w:numPr>
-        <w:spacing w:line="276" w:lineRule="auto"/>
-        <w:rPr>
-          <w:b/>
-          <w:sz w:val="24"/>
-        </w:rPr>
-      </w:pPr>
-      <w:r>
-        <w:rPr>
-          <w:b/>
-          <w:sz w:val="24"/>
-        </w:rPr>
-        <w:t>**************************</w:t>
-      </w:r>
-      <w:r>
-        <w:rPr>
-          <w:b/>
-          <w:sz w:val="24"/>
-        </w:rPr>
-        <w:t>The most attractive advantage here is, When a patient get to know that your channeling center have docvisit.lk facility, He will definitely come to your place by passing other channeling center</w:t>
-      </w:r>
-      <w:r>
-        <w:rPr>
-          <w:b/>
-          <w:sz w:val="24"/>
-        </w:rPr>
-        <w:t>s</w:t>
-      </w:r>
-      <w:r>
-        <w:rPr>
-          <w:b/>
-          <w:sz w:val="24"/>
-        </w:rPr>
-        <w:t xml:space="preserve"> as the most valuable resource for them is the time</w:t>
-      </w:r>
-      <w:r>
-        <w:rPr>
-          <w:b/>
-          <w:sz w:val="24"/>
-        </w:rPr>
-        <w:t xml:space="preserve">. At the next day, first question they ask from the channeling center may be, </w:t>
-      </w:r>
-    </w:p>
-    <w:p>
-      <w:pPr>
-        <w:spacing w:line="276" w:lineRule="auto"/>
-        <w:ind w:left="1440" w:firstLine="720"/>
-        <w:rPr>
-          <w:b/>
-          <w:sz w:val="24"/>
-        </w:rPr>
-      </w:pPr>
-      <w:r>
-        <w:rPr>
-          <w:b/>
-          <w:sz w:val="24"/>
-        </w:rPr>
-        <w:t xml:space="preserve">Do you have </w:t>
-      </w:r>
-      <w:r>
-        <w:rPr>
-          <w:b/>
-          <w:color w:val="FFFFFF" w:themeColor="background1"/>
-          <w:sz w:val="24"/>
-          <w:highlight w:val="darkMagenta"/>
-        </w:rPr>
-        <w:t>docvisit.lk</w:t>
-      </w:r>
-      <w:r>
-        <w:rPr>
-          <w:b/>
-          <w:color w:val="FFFFFF" w:themeColor="background1"/>
-          <w:sz w:val="24"/>
-        </w:rPr>
-        <w:t xml:space="preserve"> </w:t>
-      </w:r>
-      <w:r>
-        <w:rPr>
-          <w:b/>
-          <w:sz w:val="24"/>
-        </w:rPr>
-        <w:t xml:space="preserve">facility </w:t>
-      </w:r>
-      <w:r>
-        <w:rPr>
-          <w:b/>
-          <w:sz w:val="24"/>
-        </w:rPr>
-        <w:t>for</w:t>
-      </w:r>
-      <w:r>
-        <w:rPr>
-          <w:b/>
-          <w:sz w:val="24"/>
-        </w:rPr>
-        <w:t xml:space="preserve"> channeling doctors?</w:t>
-      </w:r>
-    </w:p>
-    <w:p>
-      <w:pPr>
-        <w:spacing w:line="276" w:lineRule="auto"/>
-        <w:ind w:left="1440" w:firstLine="720"/>
-        <w:rPr>
-          <w:b/>
-          <w:sz w:val="24"/>
-        </w:rPr>
-      </w:pPr>
-    </w:p>
-    <w:p>
-      <w:pPr>
-        <w:spacing w:line="276" w:lineRule="auto"/>
-      </w:pPr>
-    </w:p>
-    <w:p>
-      <w:pPr>
-        <w:spacing w:line="276" w:lineRule="auto"/>
-        <w:rPr>
-          <w:i/>
-        </w:rPr>
-      </w:pPr>
-    </w:p>
-    <w:p>
-      <w:pPr>
-        <w:spacing w:line="276" w:lineRule="auto"/>
-        <w:rPr>
-          <w:i/>
-        </w:rPr>
-      </w:pPr>
-    </w:p>
-    <w:p>
-      <w:pPr>
-        <w:spacing w:line="276" w:lineRule="auto"/>
-        <w:rPr>
-          <w:i/>
-        </w:rPr>
-      </w:pPr>
-    </w:p>
-    <w:p>
-      <w:pPr>
-        <w:spacing w:line="276" w:lineRule="auto"/>
-        <w:rPr>
-          <w:i/>
-        </w:rPr>
-      </w:pPr>
-    </w:p>
-    <w:p>
-      <w:pPr>
-        <w:spacing w:line="276" w:lineRule="auto"/>
-        <w:rPr>
-          <w:i/>
-        </w:rPr>
-      </w:pPr>
-    </w:p>
-    <w:p>
-      <w:pPr>
-        <w:spacing w:line="276" w:lineRule="auto"/>
-        <w:rPr>
-          <w:i/>
-        </w:rPr>
-      </w:pPr>
-    </w:p>
-    <w:p>
-      <w:pPr>
-        <w:spacing w:line="276" w:lineRule="auto"/>
-        <w:rPr>
-          <w:i/>
-        </w:rPr>
-      </w:pPr>
-    </w:p>
-    <w:p>
-      <w:pPr>
-        <w:spacing w:line="276" w:lineRule="auto"/>
-        <w:rPr>
-          <w:i/>
-        </w:rPr>
-      </w:pPr>
-    </w:p>
-    <w:p>
-      <w:pPr>
-        <w:spacing w:line="276" w:lineRule="auto"/>
-        <w:rPr>
-          <w:i/>
-        </w:rPr>
-      </w:pPr>
-    </w:p>
-    <w:p>
-      <w:pPr>
-        <w:spacing w:line="276" w:lineRule="auto"/>
-        <w:rPr>
-          <w:i/>
-        </w:rPr>
-      </w:pPr>
-    </w:p>
-    <w:p>
-      <w:pPr>
-        <w:spacing w:line="276" w:lineRule="auto"/>
-        <w:rPr>
-          <w:i/>
-        </w:rPr>
-      </w:pPr>
-    </w:p>
-    <w:p>
-      <w:pPr>
-        <w:spacing w:line="276" w:lineRule="auto"/>
-        <w:rPr>
-          <w:i/>
-        </w:rPr>
-      </w:pPr>
-    </w:p>
-    <w:p>
-      <w:pPr>
-        <w:spacing w:line="276" w:lineRule="auto"/>
-        <w:rPr>
-          <w:b/>
-          <w:sz w:val="24"/>
-        </w:rPr>
-      </w:pPr>
-      <w:r>
-        <w:rPr>
-          <w:b/>
-          <w:sz w:val="24"/>
-        </w:rPr>
-        <w:lastRenderedPageBreak/>
-        <w:t xml:space="preserve">For this to happen, there is </w:t>
-      </w:r>
-      <w:r>
-        <w:rPr>
-          <w:b/>
-          <w:sz w:val="24"/>
-        </w:rPr>
-        <w:t xml:space="preserve">only </w:t>
-      </w:r>
-      <w:r>
-        <w:rPr>
-          <w:b/>
-          <w:sz w:val="24"/>
-        </w:rPr>
-        <w:t xml:space="preserve">one thing to be done from your channeling center. </w:t>
-      </w:r>
-    </w:p>
-    <w:p>
-      <w:pPr>
-        <w:spacing w:line="276" w:lineRule="auto"/>
-      </w:pPr>
-      <w:r>
-        <w:t>Definitely there is a responsible nurse for each doctor to arrange the queue for the doctor. We will give a mobile phone with this application for them.</w:t>
-      </w:r>
-    </w:p>
-    <w:p>
-      <w:pPr>
-        <w:spacing w:line="276" w:lineRule="auto"/>
-      </w:pPr>
-    </w:p>
-    <w:p>
-      <w:pPr>
-        <w:spacing w:line="276" w:lineRule="auto"/>
-      </w:pPr>
-      <w:bookmarkStart w:id="0" w:name="_GoBack"/>
-      <w:bookmarkEnd w:id="0"/>
-      <w:r>
-        <w:rPr>
-          <w:noProof/>
-          <w:lang w:eastAsia="en-US"/>
-        </w:rPr>
-        <w:drawing>
-          <wp:anchor distT="0" distB="0" distL="114300" distR="114300" simplePos="0" relativeHeight="251666432" behindDoc="0" locked="0" layoutInCell="1" allowOverlap="1" wp14:anchorId="584787C3" wp14:editId="4B301C1B">
-            <wp:simplePos x="0" y="0"/>
-            <wp:positionH relativeFrom="margin">
-              <wp:posOffset>1819910</wp:posOffset>
-            </wp:positionH>
-            <wp:positionV relativeFrom="paragraph">
-              <wp:posOffset>386715</wp:posOffset>
-            </wp:positionV>
-            <wp:extent cx="2443480" cy="4284345"/>
-            <wp:effectExtent l="0" t="0" r="0" b="1905"/>
-            <wp:wrapTopAndBottom/>
-            <wp:docPr id="7" name="Picture 7"/>
-            <wp:cNvGraphicFramePr>
-              <a:graphicFrameLocks xmlns:a="http://schemas.openxmlformats.org/drawingml/2006/main" noChangeAspect="1"/>
-            </wp:cNvGraphicFramePr>
-            <a:graphic xmlns:a="http://schemas.openxmlformats.org/drawingml/2006/main">
-              <a:graphicData uri="http://schemas.openxmlformats.org/drawingml/2006/picture">
-                <pic:pic xmlns:pic="http://schemas.openxmlformats.org/drawingml/2006/picture">
-                  <pic:nvPicPr>
-                    <pic:cNvPr id="7" name="p3.PNG"/>
+                    <pic:cNvPr id="8" name="d2.PNG"/>
                     <pic:cNvPicPr/>
                   </pic:nvPicPr>
                   <pic:blipFill>
@@ -2028,7 +2095,7 @@
                   <pic:spPr>
                     <a:xfrm>
                       <a:off x="0" y="0"/>
-                      <a:ext cx="2443480" cy="4284345"/>
+                      <a:ext cx="3075940" cy="4924425"/>
                     </a:xfrm>
                     <a:prstGeom prst="rect">
                       <a:avLst/>
@@ -2046,21 +2113,15 @@
           </wp:anchor>
         </w:drawing>
       </w:r>
-    </w:p>
-    <w:p>
-      <w:pPr>
-        <w:spacing w:line="276" w:lineRule="auto"/>
-      </w:pPr>
-    </w:p>
-    <w:p>
-      <w:pPr>
-        <w:spacing w:line="276" w:lineRule="auto"/>
-      </w:pPr>
-    </w:p>
-    <w:p>
-      <w:pPr>
-        <w:spacing w:line="276" w:lineRule="auto"/>
-      </w:pPr>
+      <w:r>
+        <w:t xml:space="preserve">Definitely there is a responsible nurse for each doctor to </w:t>
+      </w:r>
+      <w:r>
+        <w:t>manage</w:t>
+      </w:r>
+      <w:r>
+        <w:t xml:space="preserve"> the queue for the doctor. We will give a mobile phone with this application for them.</w:t>
+      </w:r>
     </w:p>
     <w:p>
       <w:pPr>
@@ -2112,28 +2173,14 @@
       <w:pPr>
         <w:spacing w:line="276" w:lineRule="auto"/>
       </w:pPr>
-    </w:p>
-    <w:p>
-      <w:pPr>
-        <w:spacing w:line="276" w:lineRule="auto"/>
-      </w:pPr>
-    </w:p>
-    <w:p>
-      <w:pPr>
-        <w:spacing w:line="276" w:lineRule="auto"/>
-      </w:pPr>
-    </w:p>
-    <w:p>
-      <w:pPr>
-        <w:spacing w:line="276" w:lineRule="auto"/>
-      </w:pPr>
       <w:r>
         <w:rPr>
           <w:noProof/>
-          <w:lang w:eastAsia="en-US"/>
-        </w:rPr>
+          <w:lang w:eastAsia="en-US" w:bidi="si-LK"/>
+        </w:rPr>
+        <w:lastRenderedPageBreak/>
         <w:drawing>
-          <wp:anchor distT="0" distB="0" distL="114300" distR="114300" simplePos="0" relativeHeight="251667456" behindDoc="1" locked="0" layoutInCell="1" allowOverlap="1">
+          <wp:anchor distT="0" distB="0" distL="114300" distR="114300" simplePos="0" relativeHeight="251667456" behindDoc="1" locked="0" layoutInCell="1" allowOverlap="1" wp14:anchorId="2C98AACB" wp14:editId="77DCE890">
             <wp:simplePos x="0" y="0"/>
             <wp:positionH relativeFrom="column">
               <wp:posOffset>4059555</wp:posOffset>
@@ -2384,50 +2431,18 @@
         <w:spacing w:line="276" w:lineRule="auto"/>
       </w:pPr>
       <w:r>
-        <w:t xml:space="preserve">Charge for all these facilities is 9000/= per month. But for the first 5 channeling centers who join with </w:t>
-      </w:r>
-      <w:r>
-        <w:rPr>
-          <w:color w:val="FFFFFF" w:themeColor="background1"/>
-          <w:highlight w:val="darkMagenta"/>
-        </w:rPr>
-        <w:t>docvisit.lk</w:t>
-      </w:r>
-      <w:r>
-        <w:rPr>
-          <w:color w:val="FFFFFF" w:themeColor="background1"/>
-        </w:rPr>
-        <w:t xml:space="preserve"> </w:t>
-      </w:r>
-      <w:r>
-        <w:t xml:space="preserve">will be given a </w:t>
-      </w:r>
-      <w:r>
-        <w:rPr>
-          <w:b/>
-        </w:rPr>
-        <w:t xml:space="preserve">50% </w:t>
-      </w:r>
-      <w:r>
-        <w:t>discount per month for the first year</w:t>
-      </w:r>
-      <w:r>
-        <w:t>.</w:t>
-      </w:r>
-      <w:r>
-        <w:t xml:space="preserve"> So new charge is only </w:t>
-      </w:r>
-      <w:r>
-        <w:rPr>
-          <w:b/>
-        </w:rPr>
-        <w:t>4500/=</w:t>
-      </w:r>
-      <w:r>
-        <w:t xml:space="preserve"> per month.</w:t>
-      </w:r>
-      <w:r>
-        <w:t xml:space="preserve"> </w:t>
+        <w:t xml:space="preserve">Charge for all these facilities is </w:t>
+      </w:r>
+      <w:r>
+        <w:t xml:space="preserve">only </w:t>
+      </w:r>
+      <w:bookmarkStart w:id="0" w:name="_GoBack"/>
+      <w:bookmarkEnd w:id="0"/>
+      <w:r>
+        <w:t>4500</w:t>
+      </w:r>
+      <w:r>
+        <w:t xml:space="preserve">/= per month. </w:t>
       </w:r>
     </w:p>
     <w:p>
@@ -2477,7 +2492,7 @@
     <w:sectPr>
       <w:headerReference w:type="default" r:id="rId14"/>
       <w:footerReference w:type="default" r:id="rId15"/>
-      <w:pgSz w:w="12240" w:h="15840"/>
+      <w:pgSz w:w="11907" w:h="16839" w:code="9"/>
       <w:pgMar w:top="1440" w:right="1440" w:bottom="1440" w:left="1440" w:header="720" w:footer="720" w:gutter="0"/>
       <w:pgNumType w:start="0"/>
       <w:cols w:space="720"/>
@@ -2522,9 +2537,9 @@
       <w:tblDescription w:val="Footer table"/>
     </w:tblPr>
     <w:tblGrid>
-      <w:gridCol w:w="1404"/>
-      <w:gridCol w:w="6552"/>
-      <w:gridCol w:w="1404"/>
+      <w:gridCol w:w="1354"/>
+      <w:gridCol w:w="6319"/>
+      <w:gridCol w:w="1354"/>
     </w:tblGrid>
     <w:tr>
       <w:sdt>
@@ -2533,7 +2548,7 @@
           <w:tag w:val=""/>
           <w:id w:val="-600561709"/>
           <w:dataBinding w:prefixMappings="xmlns:ns0='http://schemas.microsoft.com/office/2006/coverPageProps' " w:xpath="/ns0:CoverPageProperties[1]/ns0:PublishDate[1]" w:storeItemID="{55AF091B-3C7A-41E3-B477-F2FDAA23CFDA}"/>
-          <w:date w:fullDate="2016-11-10T00:00:00Z">
+          <w:date w:fullDate="2016-11-14T00:00:00Z">
             <w:dateFormat w:val="M/d/yyyy"/>
             <w:lid w:val="en-US"/>
             <w:storeMappedDataAs w:val="dateTime"/>
@@ -2551,7 +2566,7 @@
                 <w:pStyle w:val="Footer"/>
               </w:pPr>
               <w:r>
-                <w:t>11/10/2016</w:t>
+                <w:t>11/14/2016</w:t>
               </w:r>
             </w:p>
           </w:tc>
@@ -2660,7 +2675,7 @@
 <w:numbering xmlns:wpc="http://schemas.microsoft.com/office/word/2010/wordprocessingCanvas" xmlns:mc="http://schemas.openxmlformats.org/markup-compatibility/2006" xmlns:o="urn:schemas-microsoft-com:office:office" xmlns:r="http://schemas.openxmlformats.org/officeDocument/2006/relationships" xmlns:m="http://schemas.openxmlformats.org/officeDocument/2006/math" xmlns:v="urn:schemas-microsoft-com:vml" xmlns:wp14="http://schemas.microsoft.com/office/word/2010/wordprocessingDrawing" xmlns:wp="http://schemas.openxmlformats.org/drawingml/2006/wordprocessingDrawing" xmlns:w10="urn:schemas-microsoft-com:office:word" xmlns:w="http://schemas.openxmlformats.org/wordprocessingml/2006/main" xmlns:w14="http://schemas.microsoft.com/office/word/2010/wordml" xmlns:w15="http://schemas.microsoft.com/office/word/2012/wordml" xmlns:wpg="http://schemas.microsoft.com/office/word/2010/wordprocessingGroup" xmlns:wpi="http://schemas.microsoft.com/office/word/2010/wordprocessingInk" xmlns:wne="http://schemas.microsoft.com/office/word/2006/wordml" xmlns:wps="http://schemas.microsoft.com/office/word/2010/wordprocessingShape" mc:Ignorable="w14 w15 wp14">
   <w:numPicBullet w:numPicBulletId="0">
     <w:pict>
-      <v:shapetype w14:anchorId="0AF18048" id="_x0000_t75" coordsize="21600,21600" o:spt="75" o:preferrelative="t" path="m@4@5l@4@11@9@11@9@5xe" filled="f" stroked="f">
+      <v:shapetype w14:anchorId="1E14ED0E" id="_x0000_t75" coordsize="21600,21600" o:spt="75" o:preferrelative="t" path="m@4@5l@4@11@9@11@9@5xe" filled="f" stroked="f">
         <v:stroke joinstyle="miter"/>
         <v:formulas>
           <v:f eqn="if lineDrawn pixelLineWidth 0"/>
@@ -2679,7 +2694,7 @@
         <v:path o:extrusionok="f" gradientshapeok="t" o:connecttype="rect"/>
         <o:lock v:ext="edit" aspectratio="t"/>
       </v:shapetype>
-      <v:shape id="_x0000_i1045" type="#_x0000_t75" style="width:11.25pt;height:11.25pt" o:bullet="t">
+      <v:shape id="_x0000_i1027" type="#_x0000_t75" style="width:11.25pt;height:11.25pt" o:bullet="t">
         <v:imagedata r:id="rId1" o:title="msoCE06"/>
       </v:shape>
     </w:pict>
@@ -6141,6 +6156,13 @@
     <w:pitch w:val="variable"/>
     <w:sig w:usb0="E00002FF" w:usb1="4000ACFF" w:usb2="00000001" w:usb3="00000000" w:csb0="0000019F" w:csb1="00000000"/>
   </w:font>
+  <w:font w:name="Iskoola Pota">
+    <w:panose1 w:val="020B0502040204020203"/>
+    <w:charset w:val="00"/>
+    <w:family w:val="swiss"/>
+    <w:pitch w:val="variable"/>
+    <w:sig w:usb0="00000003" w:usb1="00000000" w:usb2="00000200" w:usb3="00000000" w:csb0="00000001" w:csb1="00000000"/>
+  </w:font>
   <w:font w:name="Arial">
     <w:panose1 w:val="020B0604020202020204"/>
     <w:charset w:val="00"/>
@@ -6176,8 +6198,10 @@
     <w:rsid w:val="002A0BF1"/>
     <w:rsid w:val="002E4174"/>
     <w:rsid w:val="00444210"/>
+    <w:rsid w:val="00855AA0"/>
     <w:rsid w:val="008A6866"/>
     <w:rsid w:val="00910FB4"/>
+    <w:rsid w:val="009B542B"/>
     <w:rsid w:val="00A7638E"/>
     <w:rsid w:val="00C75C18"/>
   </w:rsids>
@@ -6194,7 +6218,7 @@
     <m:intLim m:val="subSup"/>
     <m:naryLim m:val="undOvr"/>
   </m:mathPr>
-  <w:themeFontLang w:val="en-US"/>
+  <w:themeFontLang w:val="en-US" w:bidi="si-LK"/>
   <w:clrSchemeMapping w:bg1="light1" w:t1="dark1" w:bg2="light2" w:t2="dark2" w:accent1="accent1" w:accent2="accent2" w:accent3="accent3" w:accent4="accent4" w:accent5="accent5" w:accent6="accent6" w:hyperlink="hyperlink" w:followedHyperlink="followedHyperlink"/>
   <w:decimalSymbol w:val="."/>
   <w:listSeparator w:val=","/>
@@ -6939,7 +6963,7 @@
 
 <file path=customXml/item1.xml><?xml version="1.0" encoding="utf-8"?>
 <CoverPageProperties xmlns="http://schemas.microsoft.com/office/2006/coverPageProps">
-  <PublishDate>2016-11-10T00:00:00</PublishDate>
+  <PublishDate>2016-11-14T00:00:00</PublishDate>
   <Abstract/>
   <CompanyAddress>0771141194</CompanyAddress>
   <CompanyPhone/>

</xml_diff>

<commit_message>
UI changes and Project praposals
</commit_message>
<xml_diff>
--- a/Project Communication Plan.docx
+++ b/Project Communication Plan.docx
@@ -625,7 +625,7 @@
                                   <w:tag w:val=""/>
                                   <w:id w:val="1011108479"/>
                                   <w:dataBinding w:prefixMappings="xmlns:ns0='http://schemas.microsoft.com/office/2006/coverPageProps' " w:xpath="/ns0:CoverPageProperties[1]/ns0:PublishDate[1]" w:storeItemID="{55AF091B-3C7A-41E3-B477-F2FDAA23CFDA}"/>
-                                  <w:date w:fullDate="2016-11-14T00:00:00Z">
+                                  <w:date w:fullDate="2016-12-12T00:00:00Z">
                                     <w:dateFormat w:val="MMMM d, yyyy"/>
                                     <w:lid w:val="en-US"/>
                                     <w:storeMappedDataAs w:val="dateTime"/>
@@ -639,13 +639,7 @@
                                       <w:pStyle w:val="Subtitle"/>
                                     </w:pPr>
                                     <w:r>
-                                      <w:t xml:space="preserve">November </w:t>
-                                    </w:r>
-                                    <w:r>
-                                      <w:t>14</w:t>
-                                    </w:r>
-                                    <w:r>
-                                      <w:t>, 2016</w:t>
+                                      <w:t>December 12, 2016</w:t>
                                     </w:r>
                                   </w:p>
                                 </w:sdtContent>
@@ -672,7 +666,11 @@
               </mc:Choice>
               <mc:Fallback>
                 <w:pict>
-                  <v:shape w14:anchorId="5580BD2F" id="Text Box 33" o:spid="_x0000_s1028" type="#_x0000_t202" alt="Version number and date" style="position:absolute;left:0;text-align:left;margin-left:237.05pt;margin-top:0;width:288.25pt;height:48pt;z-index:251662336;visibility:visible;mso-wrap-style:square;mso-width-percent:471;mso-height-percent:0;mso-wrap-distance-left:9pt;mso-wrap-distance-top:0;mso-wrap-distance-right:9pt;mso-wrap-distance-bottom:0;mso-position-horizontal:right;mso-position-horizontal-relative:margin;mso-position-vertical:top;mso-position-vertical-relative:margin;mso-width-percent:471;mso-height-percent:0;mso-width-relative:page;mso-height-relative:page;v-text-anchor:bottom" o:gfxdata="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" filled="f" stroked="f" strokeweight=".5pt">
+                  <v:shapetype w14:anchorId="5580BD2F" id="_x0000_t202" coordsize="21600,21600" o:spt="202" path="m,l,21600r21600,l21600,xe">
+                    <v:stroke joinstyle="miter"/>
+                    <v:path gradientshapeok="t" o:connecttype="rect"/>
+                  </v:shapetype>
+                  <v:shape id="Text Box 33" o:spid="_x0000_s1028" type="#_x0000_t202" alt="Version number and date" style="position:absolute;left:0;text-align:left;margin-left:237.05pt;margin-top:0;width:288.25pt;height:48pt;z-index:251662336;visibility:visible;mso-wrap-style:square;mso-width-percent:471;mso-height-percent:0;mso-wrap-distance-left:9pt;mso-wrap-distance-top:0;mso-wrap-distance-right:9pt;mso-wrap-distance-bottom:0;mso-position-horizontal:right;mso-position-horizontal-relative:margin;mso-position-vertical:top;mso-position-vertical-relative:margin;mso-width-percent:471;mso-height-percent:0;mso-width-relative:page;mso-height-relative:page;v-text-anchor:bottom" o:gfxdata="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" filled="f" stroked="f" strokeweight=".5pt">
                     <v:textbox inset="0,0,0,0">
                       <w:txbxContent>
                         <w:p>
@@ -700,7 +698,7 @@
                             <w:tag w:val=""/>
                             <w:id w:val="1011108479"/>
                             <w:dataBinding w:prefixMappings="xmlns:ns0='http://schemas.microsoft.com/office/2006/coverPageProps' " w:xpath="/ns0:CoverPageProperties[1]/ns0:PublishDate[1]" w:storeItemID="{55AF091B-3C7A-41E3-B477-F2FDAA23CFDA}"/>
-                            <w:date w:fullDate="2016-11-14T00:00:00Z">
+                            <w:date w:fullDate="2016-12-12T00:00:00Z">
                               <w:dateFormat w:val="MMMM d, yyyy"/>
                               <w:lid w:val="en-US"/>
                               <w:storeMappedDataAs w:val="dateTime"/>
@@ -714,13 +712,7 @@
                                 <w:pStyle w:val="Subtitle"/>
                               </w:pPr>
                               <w:r>
-                                <w:t xml:space="preserve">November </w:t>
-                              </w:r>
-                              <w:r>
-                                <w:t>14</w:t>
-                              </w:r>
-                              <w:r>
-                                <w:t>, 2016</w:t>
+                                <w:t>December 12, 2016</w:t>
                               </w:r>
                             </w:p>
                           </w:sdtContent>
@@ -2434,12 +2426,12 @@
         <w:t xml:space="preserve">Charge for all these facilities is </w:t>
       </w:r>
       <w:r>
-        <w:t xml:space="preserve">only </w:t>
+        <w:t>only 3</w:t>
       </w:r>
       <w:bookmarkStart w:id="0" w:name="_GoBack"/>
       <w:bookmarkEnd w:id="0"/>
       <w:r>
-        <w:t>4500</w:t>
+        <w:t>500</w:t>
       </w:r>
       <w:r>
         <w:t xml:space="preserve">/= per month. </w:t>
@@ -2548,7 +2540,7 @@
           <w:tag w:val=""/>
           <w:id w:val="-600561709"/>
           <w:dataBinding w:prefixMappings="xmlns:ns0='http://schemas.microsoft.com/office/2006/coverPageProps' " w:xpath="/ns0:CoverPageProperties[1]/ns0:PublishDate[1]" w:storeItemID="{55AF091B-3C7A-41E3-B477-F2FDAA23CFDA}"/>
-          <w:date w:fullDate="2016-11-14T00:00:00Z">
+          <w:date w:fullDate="2016-12-12T00:00:00Z">
             <w:dateFormat w:val="M/d/yyyy"/>
             <w:lid w:val="en-US"/>
             <w:storeMappedDataAs w:val="dateTime"/>
@@ -2566,7 +2558,7 @@
                 <w:pStyle w:val="Footer"/>
               </w:pPr>
               <w:r>
-                <w:t>11/14/2016</w:t>
+                <w:t>12/12/2016</w:t>
               </w:r>
             </w:p>
           </w:tc>
@@ -2620,7 +2612,7 @@
             <w:rPr>
               <w:noProof/>
             </w:rPr>
-            <w:t>5</w:t>
+            <w:t>1</w:t>
           </w:r>
           <w:r>
             <w:fldChar w:fldCharType="end"/>
@@ -2675,7 +2667,7 @@
 <w:numbering xmlns:wpc="http://schemas.microsoft.com/office/word/2010/wordprocessingCanvas" xmlns:mc="http://schemas.openxmlformats.org/markup-compatibility/2006" xmlns:o="urn:schemas-microsoft-com:office:office" xmlns:r="http://schemas.openxmlformats.org/officeDocument/2006/relationships" xmlns:m="http://schemas.openxmlformats.org/officeDocument/2006/math" xmlns:v="urn:schemas-microsoft-com:vml" xmlns:wp14="http://schemas.microsoft.com/office/word/2010/wordprocessingDrawing" xmlns:wp="http://schemas.openxmlformats.org/drawingml/2006/wordprocessingDrawing" xmlns:w10="urn:schemas-microsoft-com:office:word" xmlns:w="http://schemas.openxmlformats.org/wordprocessingml/2006/main" xmlns:w14="http://schemas.microsoft.com/office/word/2010/wordml" xmlns:w15="http://schemas.microsoft.com/office/word/2012/wordml" xmlns:wpg="http://schemas.microsoft.com/office/word/2010/wordprocessingGroup" xmlns:wpi="http://schemas.microsoft.com/office/word/2010/wordprocessingInk" xmlns:wne="http://schemas.microsoft.com/office/word/2006/wordml" xmlns:wps="http://schemas.microsoft.com/office/word/2010/wordprocessingShape" mc:Ignorable="w14 w15 wp14">
   <w:numPicBullet w:numPicBulletId="0">
     <w:pict>
-      <v:shapetype w14:anchorId="1E14ED0E" id="_x0000_t75" coordsize="21600,21600" o:spt="75" o:preferrelative="t" path="m@4@5l@4@11@9@11@9@5xe" filled="f" stroked="f">
+      <v:shapetype w14:anchorId="0AF18048" id="_x0000_t75" coordsize="21600,21600" o:spt="75" o:preferrelative="t" path="m@4@5l@4@11@9@11@9@5xe" filled="f" stroked="f">
         <v:stroke joinstyle="miter"/>
         <v:formulas>
           <v:f eqn="if lineDrawn pixelLineWidth 0"/>
@@ -6203,6 +6195,8 @@
     <w:rsid w:val="00910FB4"/>
     <w:rsid w:val="009B542B"/>
     <w:rsid w:val="00A7638E"/>
+    <w:rsid w:val="00B7057A"/>
+    <w:rsid w:val="00C575EE"/>
     <w:rsid w:val="00C75C18"/>
   </w:rsids>
   <m:mathPr>
@@ -6963,7 +6957,7 @@
 
 <file path=customXml/item1.xml><?xml version="1.0" encoding="utf-8"?>
 <CoverPageProperties xmlns="http://schemas.microsoft.com/office/2006/coverPageProps">
-  <PublishDate>2016-11-14T00:00:00</PublishDate>
+  <PublishDate>2016-12-12T00:00:00</PublishDate>
   <Abstract/>
   <CompanyAddress>0771141194</CompanyAddress>
   <CompanyPhone/>

</xml_diff>